<commit_message>
pro eng book added
</commit_message>
<xml_diff>
--- a/assets/teaching/pro_eng/Professional_English.docx
+++ b/assets/teaching/pro_eng/Professional_English.docx
@@ -110,6 +110,12 @@
     </w:p>
     <w:sdt>
       <w:sdtPr>
+        <w:rPr>
+          <w:rFonts w:asciiTheme="minorHAnsi" w:eastAsiaTheme="minorEastAsia" w:hAnsiTheme="minorHAnsi" w:cstheme="minorBidi"/>
+          <w:color w:val="4D322D" w:themeColor="text2"/>
+          <w:sz w:val="22"/>
+          <w:szCs w:val="22"/>
+        </w:rPr>
         <w:id w:val="-1710496239"/>
         <w:docPartObj>
           <w:docPartGallery w:val="Table of Contents"/>
@@ -118,11 +124,7 @@
       </w:sdtPr>
       <w:sdtEndPr>
         <w:rPr>
-          <w:rFonts w:asciiTheme="minorHAnsi" w:eastAsiaTheme="minorEastAsia" w:hAnsiTheme="minorHAnsi" w:cstheme="minorBidi"/>
           <w:noProof/>
-          <w:color w:val="4D322D" w:themeColor="text2"/>
-          <w:sz w:val="22"/>
-          <w:szCs w:val="22"/>
         </w:rPr>
       </w:sdtEndPr>
       <w:sdtContent>
@@ -155,7 +157,7 @@
           <w:r>
             <w:fldChar w:fldCharType="separate"/>
           </w:r>
-          <w:hyperlink w:anchor="_Toc124250319" w:history="1">
+          <w:hyperlink w:anchor="_Toc124253781" w:history="1">
             <w:r>
               <w:rPr>
                 <w:rStyle w:val="Hyperlink"/>
@@ -182,7 +184,7 @@
                 <w:noProof/>
                 <w:webHidden/>
               </w:rPr>
-              <w:instrText xml:space="preserve"> PAGEREF _Toc124250319 \h </w:instrText>
+              <w:instrText xml:space="preserve"> PAGEREF _Toc124253781 \h </w:instrText>
             </w:r>
             <w:r>
               <w:rPr>
@@ -225,7 +227,7 @@
               <w:lang w:eastAsia="tr-TR"/>
             </w:rPr>
           </w:pPr>
-          <w:hyperlink w:anchor="_Toc124250320" w:history="1">
+          <w:hyperlink w:anchor="_Toc124253782" w:history="1">
             <w:r>
               <w:rPr>
                 <w:rStyle w:val="Hyperlink"/>
@@ -252,7 +254,7 @@
                 <w:noProof/>
                 <w:webHidden/>
               </w:rPr>
-              <w:instrText xml:space="preserve"> PAGEREF _Toc124250320 \h </w:instrText>
+              <w:instrText xml:space="preserve"> PAGEREF _Toc124253782 \h </w:instrText>
             </w:r>
             <w:r>
               <w:rPr>
@@ -295,7 +297,7 @@
               <w:lang w:eastAsia="tr-TR"/>
             </w:rPr>
           </w:pPr>
-          <w:hyperlink w:anchor="_Toc124250321" w:history="1">
+          <w:hyperlink w:anchor="_Toc124253783" w:history="1">
             <w:r>
               <w:rPr>
                 <w:rStyle w:val="Hyperlink"/>
@@ -322,7 +324,7 @@
                 <w:noProof/>
                 <w:webHidden/>
               </w:rPr>
-              <w:instrText xml:space="preserve"> PAGEREF _Toc124250321 \h </w:instrText>
+              <w:instrText xml:space="preserve"> PAGEREF _Toc124253783 \h </w:instrText>
             </w:r>
             <w:r>
               <w:rPr>
@@ -365,7 +367,7 @@
               <w:lang w:eastAsia="tr-TR"/>
             </w:rPr>
           </w:pPr>
-          <w:hyperlink w:anchor="_Toc124250322" w:history="1">
+          <w:hyperlink w:anchor="_Toc124253784" w:history="1">
             <w:r>
               <w:rPr>
                 <w:rStyle w:val="Hyperlink"/>
@@ -392,7 +394,7 @@
                 <w:noProof/>
                 <w:webHidden/>
               </w:rPr>
-              <w:instrText xml:space="preserve"> PAGEREF _Toc124250322 \h </w:instrText>
+              <w:instrText xml:space="preserve"> PAGEREF _Toc124253784 \h </w:instrText>
             </w:r>
             <w:r>
               <w:rPr>
@@ -435,7 +437,7 @@
               <w:lang w:eastAsia="tr-TR"/>
             </w:rPr>
           </w:pPr>
-          <w:hyperlink w:anchor="_Toc124250323" w:history="1">
+          <w:hyperlink w:anchor="_Toc124253785" w:history="1">
             <w:r>
               <w:rPr>
                 <w:rStyle w:val="Hyperlink"/>
@@ -462,7 +464,7 @@
                 <w:noProof/>
                 <w:webHidden/>
               </w:rPr>
-              <w:instrText xml:space="preserve"> PAGEREF _Toc124250323 \h </w:instrText>
+              <w:instrText xml:space="preserve"> PAGEREF _Toc124253785 \h </w:instrText>
             </w:r>
             <w:r>
               <w:rPr>
@@ -505,7 +507,7 @@
               <w:lang w:eastAsia="tr-TR"/>
             </w:rPr>
           </w:pPr>
-          <w:hyperlink w:anchor="_Toc124250324" w:history="1">
+          <w:hyperlink w:anchor="_Toc124253786" w:history="1">
             <w:r>
               <w:rPr>
                 <w:rStyle w:val="Hyperlink"/>
@@ -532,7 +534,7 @@
                 <w:noProof/>
                 <w:webHidden/>
               </w:rPr>
-              <w:instrText xml:space="preserve"> PAGEREF _Toc124250324 \h </w:instrText>
+              <w:instrText xml:space="preserve"> PAGEREF _Toc124253786 \h </w:instrText>
             </w:r>
             <w:r>
               <w:rPr>
@@ -575,7 +577,7 @@
               <w:lang w:eastAsia="tr-TR"/>
             </w:rPr>
           </w:pPr>
-          <w:hyperlink w:anchor="_Toc124250325" w:history="1">
+          <w:hyperlink w:anchor="_Toc124253787" w:history="1">
             <w:r>
               <w:rPr>
                 <w:rStyle w:val="Hyperlink"/>
@@ -602,7 +604,7 @@
                 <w:noProof/>
                 <w:webHidden/>
               </w:rPr>
-              <w:instrText xml:space="preserve"> PAGEREF _Toc124250325 \h </w:instrText>
+              <w:instrText xml:space="preserve"> PAGEREF _Toc124253787 \h </w:instrText>
             </w:r>
             <w:r>
               <w:rPr>
@@ -645,7 +647,7 @@
               <w:lang w:eastAsia="tr-TR"/>
             </w:rPr>
           </w:pPr>
-          <w:hyperlink w:anchor="_Toc124250326" w:history="1">
+          <w:hyperlink w:anchor="_Toc124253788" w:history="1">
             <w:r>
               <w:rPr>
                 <w:rStyle w:val="Hyperlink"/>
@@ -672,7 +674,7 @@
                 <w:noProof/>
                 <w:webHidden/>
               </w:rPr>
-              <w:instrText xml:space="preserve"> PAGEREF _Toc124250326 \h </w:instrText>
+              <w:instrText xml:space="preserve"> PAGEREF _Toc124253788 \h </w:instrText>
             </w:r>
             <w:r>
               <w:rPr>
@@ -715,7 +717,7 @@
               <w:lang w:eastAsia="tr-TR"/>
             </w:rPr>
           </w:pPr>
-          <w:hyperlink w:anchor="_Toc124250327" w:history="1">
+          <w:hyperlink w:anchor="_Toc124253789" w:history="1">
             <w:r>
               <w:rPr>
                 <w:rStyle w:val="Hyperlink"/>
@@ -742,7 +744,7 @@
                 <w:noProof/>
                 <w:webHidden/>
               </w:rPr>
-              <w:instrText xml:space="preserve"> PAGEREF _Toc124250327 \h </w:instrText>
+              <w:instrText xml:space="preserve"> PAGEREF _Toc124253789 \h </w:instrText>
             </w:r>
             <w:r>
               <w:rPr>
@@ -785,7 +787,7 @@
               <w:lang w:eastAsia="tr-TR"/>
             </w:rPr>
           </w:pPr>
-          <w:hyperlink w:anchor="_Toc124250328" w:history="1">
+          <w:hyperlink w:anchor="_Toc124253790" w:history="1">
             <w:r>
               <w:rPr>
                 <w:rStyle w:val="Hyperlink"/>
@@ -812,7 +814,7 @@
                 <w:noProof/>
                 <w:webHidden/>
               </w:rPr>
-              <w:instrText xml:space="preserve"> PAGEREF _Toc124250328 \h </w:instrText>
+              <w:instrText xml:space="preserve"> PAGEREF _Toc124253790 \h </w:instrText>
             </w:r>
             <w:r>
               <w:rPr>
@@ -855,7 +857,7 @@
               <w:lang w:eastAsia="tr-TR"/>
             </w:rPr>
           </w:pPr>
-          <w:hyperlink w:anchor="_Toc124250329" w:history="1">
+          <w:hyperlink w:anchor="_Toc124253791" w:history="1">
             <w:r>
               <w:rPr>
                 <w:rStyle w:val="Hyperlink"/>
@@ -882,7 +884,7 @@
                 <w:noProof/>
                 <w:webHidden/>
               </w:rPr>
-              <w:instrText xml:space="preserve"> PAGEREF _Toc124250329 \h </w:instrText>
+              <w:instrText xml:space="preserve"> PAGEREF _Toc124253791 \h </w:instrText>
             </w:r>
             <w:r>
               <w:rPr>
@@ -925,7 +927,7 @@
               <w:lang w:eastAsia="tr-TR"/>
             </w:rPr>
           </w:pPr>
-          <w:hyperlink w:anchor="_Toc124250330" w:history="1">
+          <w:hyperlink w:anchor="_Toc124253792" w:history="1">
             <w:r>
               <w:rPr>
                 <w:rStyle w:val="Hyperlink"/>
@@ -952,7 +954,7 @@
                 <w:noProof/>
                 <w:webHidden/>
               </w:rPr>
-              <w:instrText xml:space="preserve"> PAGEREF _Toc124250330 \h </w:instrText>
+              <w:instrText xml:space="preserve"> PAGEREF _Toc124253792 \h </w:instrText>
             </w:r>
             <w:r>
               <w:rPr>
@@ -995,7 +997,7 @@
               <w:lang w:eastAsia="tr-TR"/>
             </w:rPr>
           </w:pPr>
-          <w:hyperlink w:anchor="_Toc124250331" w:history="1">
+          <w:hyperlink w:anchor="_Toc124253793" w:history="1">
             <w:r>
               <w:rPr>
                 <w:rStyle w:val="Hyperlink"/>
@@ -1022,7 +1024,7 @@
                 <w:noProof/>
                 <w:webHidden/>
               </w:rPr>
-              <w:instrText xml:space="preserve"> PAGEREF _Toc124250331 \h </w:instrText>
+              <w:instrText xml:space="preserve"> PAGEREF _Toc124253793 \h </w:instrText>
             </w:r>
             <w:r>
               <w:rPr>
@@ -1065,7 +1067,7 @@
               <w:lang w:eastAsia="tr-TR"/>
             </w:rPr>
           </w:pPr>
-          <w:hyperlink w:anchor="_Toc124250332" w:history="1">
+          <w:hyperlink w:anchor="_Toc124253794" w:history="1">
             <w:r>
               <w:rPr>
                 <w:rStyle w:val="Hyperlink"/>
@@ -1092,7 +1094,7 @@
                 <w:noProof/>
                 <w:webHidden/>
               </w:rPr>
-              <w:instrText xml:space="preserve"> PAGEREF _Toc124250332 \h </w:instrText>
+              <w:instrText xml:space="preserve"> PAGEREF _Toc124253794 \h </w:instrText>
             </w:r>
             <w:r>
               <w:rPr>
@@ -1135,7 +1137,7 @@
               <w:lang w:eastAsia="tr-TR"/>
             </w:rPr>
           </w:pPr>
-          <w:hyperlink w:anchor="_Toc124250333" w:history="1">
+          <w:hyperlink w:anchor="_Toc124253795" w:history="1">
             <w:r>
               <w:rPr>
                 <w:rStyle w:val="Hyperlink"/>
@@ -1162,7 +1164,7 @@
                 <w:noProof/>
                 <w:webHidden/>
               </w:rPr>
-              <w:instrText xml:space="preserve"> PAGEREF _Toc124250333 \h </w:instrText>
+              <w:instrText xml:space="preserve"> PAGEREF _Toc124253795 \h </w:instrText>
             </w:r>
             <w:r>
               <w:rPr>
@@ -1183,6 +1185,76 @@
                 <w:webHidden/>
               </w:rPr>
               <w:t>41</w:t>
+            </w:r>
+            <w:r>
+              <w:rPr>
+                <w:noProof/>
+                <w:webHidden/>
+              </w:rPr>
+              <w:fldChar w:fldCharType="end"/>
+            </w:r>
+          </w:hyperlink>
+        </w:p>
+        <w:p>
+          <w:pPr>
+            <w:pStyle w:val="TOC1"/>
+            <w:tabs>
+              <w:tab w:val="right" w:leader="dot" w:pos="8630"/>
+            </w:tabs>
+            <w:rPr>
+              <w:noProof/>
+              <w:color w:val="auto"/>
+              <w:lang w:eastAsia="tr-TR"/>
+            </w:rPr>
+          </w:pPr>
+          <w:hyperlink w:anchor="_Toc124253796" w:history="1">
+            <w:r>
+              <w:rPr>
+                <w:rStyle w:val="Hyperlink"/>
+                <w:noProof/>
+              </w:rPr>
+              <w:t>Face Detection</w:t>
+            </w:r>
+            <w:r>
+              <w:rPr>
+                <w:noProof/>
+                <w:webHidden/>
+              </w:rPr>
+              <w:tab/>
+            </w:r>
+            <w:r>
+              <w:rPr>
+                <w:noProof/>
+                <w:webHidden/>
+              </w:rPr>
+              <w:fldChar w:fldCharType="begin"/>
+            </w:r>
+            <w:r>
+              <w:rPr>
+                <w:noProof/>
+                <w:webHidden/>
+              </w:rPr>
+              <w:instrText xml:space="preserve"> PAGEREF _Toc124253796 \h </w:instrText>
+            </w:r>
+            <w:r>
+              <w:rPr>
+                <w:noProof/>
+                <w:webHidden/>
+              </w:rPr>
+            </w:r>
+            <w:r>
+              <w:rPr>
+                <w:noProof/>
+                <w:webHidden/>
+              </w:rPr>
+              <w:fldChar w:fldCharType="separate"/>
+            </w:r>
+            <w:r>
+              <w:rPr>
+                <w:noProof/>
+                <w:webHidden/>
+              </w:rPr>
+              <w:t>44</w:t>
             </w:r>
             <w:r>
               <w:rPr>
@@ -1201,6 +1273,8 @@
             <w:fldChar w:fldCharType="end"/>
           </w:r>
         </w:p>
+        <w:bookmarkStart w:id="5" w:name="_GoBack" w:displacedByCustomXml="next"/>
+        <w:bookmarkEnd w:id="5" w:displacedByCustomXml="next"/>
       </w:sdtContent>
     </w:sdt>
     <w:p>
@@ -1215,14 +1289,12 @@
       <w:r>
         <w:br w:type="page"/>
       </w:r>
-      <w:bookmarkStart w:id="5" w:name="_GoBack"/>
-      <w:bookmarkEnd w:id="5"/>
     </w:p>
     <w:p>
       <w:pPr>
         <w:pStyle w:val="Heading1"/>
       </w:pPr>
-      <w:bookmarkStart w:id="6" w:name="_Toc124250319"/>
+      <w:bookmarkStart w:id="6" w:name="_Toc124253781"/>
       <w:r>
         <w:lastRenderedPageBreak/>
         <w:t>Living With Computers</w:t>
@@ -1461,7 +1533,7 @@
       <w:pPr>
         <w:pStyle w:val="Heading1"/>
       </w:pPr>
-      <w:bookmarkStart w:id="7" w:name="_Toc124250320"/>
+      <w:bookmarkStart w:id="7" w:name="_Toc124253782"/>
       <w:r>
         <w:lastRenderedPageBreak/>
         <w:t>The Parts of a Computer</w:t>
@@ -1686,7 +1758,7 @@
       <w:pPr>
         <w:pStyle w:val="Heading1"/>
       </w:pPr>
-      <w:bookmarkStart w:id="8" w:name="_Toc124250321"/>
+      <w:bookmarkStart w:id="8" w:name="_Toc124253783"/>
       <w:r>
         <w:lastRenderedPageBreak/>
         <w:t>From Mainframes to Wearable Computers</w:t>
@@ -1909,7 +1981,7 @@
       <w:pPr>
         <w:pStyle w:val="Heading1"/>
       </w:pPr>
-      <w:bookmarkStart w:id="9" w:name="_Toc124250322"/>
+      <w:bookmarkStart w:id="9" w:name="_Toc124253784"/>
       <w:r>
         <w:lastRenderedPageBreak/>
         <w:t>Interacting With Computers</w:t>
@@ -2185,7 +2257,7 @@
       <w:pPr>
         <w:pStyle w:val="Heading1"/>
       </w:pPr>
-      <w:bookmarkStart w:id="10" w:name="_Toc124250323"/>
+      <w:bookmarkStart w:id="10" w:name="_Toc124253785"/>
       <w:r>
         <w:lastRenderedPageBreak/>
         <w:t>Graphical User Interface (GUI)</w:t>
@@ -2384,7 +2456,7 @@
       <w:pPr>
         <w:pStyle w:val="Heading1"/>
       </w:pPr>
-      <w:bookmarkStart w:id="11" w:name="_Toc124250324"/>
+      <w:bookmarkStart w:id="11" w:name="_Toc124253786"/>
       <w:r>
         <w:lastRenderedPageBreak/>
         <w:t>The Eyes Of a PC</w:t>
@@ -2587,7 +2659,7 @@
       <w:pPr>
         <w:pStyle w:val="Heading1"/>
       </w:pPr>
-      <w:bookmarkStart w:id="12" w:name="_Toc124250325"/>
+      <w:bookmarkStart w:id="12" w:name="_Toc124253787"/>
       <w:r>
         <w:lastRenderedPageBreak/>
         <w:t>Word Processing</w:t>
@@ -2769,7 +2841,7 @@
       <w:pPr>
         <w:pStyle w:val="Heading1"/>
       </w:pPr>
-      <w:bookmarkStart w:id="13" w:name="_Toc124250326"/>
+      <w:bookmarkStart w:id="13" w:name="_Toc124253788"/>
       <w:r>
         <w:lastRenderedPageBreak/>
         <w:t>Spreadsheets</w:t>
@@ -2931,7 +3003,7 @@
       <w:pPr>
         <w:pStyle w:val="Heading1"/>
       </w:pPr>
-      <w:bookmarkStart w:id="14" w:name="_Toc124250327"/>
+      <w:bookmarkStart w:id="14" w:name="_Toc124253789"/>
       <w:r>
         <w:lastRenderedPageBreak/>
         <w:t>Presentation</w:t>
@@ -3100,7 +3172,7 @@
       <w:pPr>
         <w:pStyle w:val="Heading1"/>
       </w:pPr>
-      <w:bookmarkStart w:id="15" w:name="_Toc124250328"/>
+      <w:bookmarkStart w:id="15" w:name="_Toc124253790"/>
       <w:r>
         <w:lastRenderedPageBreak/>
         <w:t>Databases</w:t>
@@ -3252,7 +3324,7 @@
       <w:pPr>
         <w:pStyle w:val="Heading1"/>
       </w:pPr>
-      <w:bookmarkStart w:id="16" w:name="_Toc124250329"/>
+      <w:bookmarkStart w:id="16" w:name="_Toc124253791"/>
       <w:r>
         <w:lastRenderedPageBreak/>
         <w:t>File Formats</w:t>
@@ -3276,24 +3348,12 @@
     </w:p>
     <w:p>
       <w:r>
-        <w:t>One of the most important computer science terms related to recognizing file formats is "MIME type". MIME stands for Multipurpose Internet Mail Extensions and it's a way of identifying files on the Internet according to their nature and format. MIME types are used by the Internet Assigned Numbers Authority (IANA) to specify the format of a file.</w:t>
-      </w:r>
-      <w:r>
-        <w:t xml:space="preserve"> </w:t>
-      </w:r>
-      <w:r>
-        <w:t>For example, a file with MIME type "text/plain" is a plain text file, while a file with MIME type "image/jpeg" is a JPEG image file.</w:t>
-      </w:r>
-    </w:p>
-    <w:p>
-      <w:r>
-        <w:t>Another important computer science term related to recognizing file formats is "codec". A codec is a software or hardware that is used to encode or decode digital media files, such as audio and video. Codecs are used to compress and decompress the media file to make it smaller in size.</w:t>
-      </w:r>
-      <w:r>
-        <w:t xml:space="preserve"> </w:t>
-      </w:r>
-      <w:r>
-        <w:t>For example, the H.264 codec is used to compress and decompress video files in the MP4 format.</w:t>
+        <w:t>One of the most important computer science terms related to recognizing file formats is "MIME type". MIME stands for Multipurpose Internet Mail Extensions and it's a way of identifying files on the Internet according to their nature and format. MIME types are used by the Internet Assigned Numbers Authority (IANA) to specify the format of a file. For example, a file with MIME type "text/plain" is a plain text file, while a file with MIME type "image/jpeg" is a JPEG image file.</w:t>
+      </w:r>
+    </w:p>
+    <w:p>
+      <w:r>
+        <w:t>Another important computer science term related to recognizing file formats is "codec". A codec is a software or hardware that is used to encode or decode digital media files, such as audio and video. Codecs are used to compress and decompress the media file to make it smaller in size. For example, the H.264 codec is used to compress and decompress video files in the MP4 format.</w:t>
       </w:r>
     </w:p>
     <w:p>
@@ -3401,7 +3461,7 @@
       <w:pPr>
         <w:pStyle w:val="Heading1"/>
       </w:pPr>
-      <w:bookmarkStart w:id="17" w:name="_Toc124250330"/>
+      <w:bookmarkStart w:id="17" w:name="_Toc124253792"/>
       <w:r>
         <w:lastRenderedPageBreak/>
         <w:t>Coding</w:t>
@@ -3566,7 +3626,7 @@
       <w:pPr>
         <w:pStyle w:val="Heading1"/>
       </w:pPr>
-      <w:bookmarkStart w:id="18" w:name="_Toc124250331"/>
+      <w:bookmarkStart w:id="18" w:name="_Toc124253793"/>
       <w:r>
         <w:lastRenderedPageBreak/>
         <w:t>Jobs in Computer Science</w:t>
@@ -3600,13 +3660,7 @@
     </w:p>
     <w:p>
       <w:r>
-        <w:t>In addition to these fields, there are many other jobs in computing such as web developers, network engineers, IT project managers and technical support specialists. All of these jobs require different sets of technical skills, as well as</w:t>
-      </w:r>
-      <w:r>
-        <w:t xml:space="preserve"> </w:t>
-      </w:r>
-      <w:r>
-        <w:t>soft skills such as problem-solving, attention to detail and the ability to work in a team.</w:t>
+        <w:t>In addition to these fields, there are many other jobs in computing such as web developers, network engineers, IT project managers and technical support specialists. All of these jobs require different sets of technical skills, as well as soft skills such as problem-solving, attention to detail and the ability to work in a team.</w:t>
       </w:r>
     </w:p>
     <w:p>
@@ -3795,7 +3849,7 @@
       <w:pPr>
         <w:pStyle w:val="Heading1"/>
       </w:pPr>
-      <w:bookmarkStart w:id="19" w:name="_Toc124250332"/>
+      <w:bookmarkStart w:id="19" w:name="_Toc124253794"/>
       <w:r>
         <w:lastRenderedPageBreak/>
         <w:t>Internet</w:t>
@@ -3956,7 +4010,7 @@
       <w:pPr>
         <w:pStyle w:val="Heading1"/>
       </w:pPr>
-      <w:bookmarkStart w:id="20" w:name="_Toc124250333"/>
+      <w:bookmarkStart w:id="20" w:name="_Toc124253795"/>
       <w:r>
         <w:lastRenderedPageBreak/>
         <w:t>Malwares</w:t>
@@ -4029,10 +4083,7 @@
     </w:p>
     <w:p>
       <w:r>
-        <w:t>W</w:t>
-      </w:r>
-      <w:r>
-        <w:t>orm : Virüslerin aksine, solucanlar diğer dosyalara veya programlara yapışarak çoğalmazlar. Onlar sistem ve yazılım zaafiyetlerini kullanarak ağlar üzerinde yayılabilirler.</w:t>
+        <w:t>Worm : Virüslerin aksine, solucanlar diğer dosyalara veya programlara yapışarak çoğalmazlar. Onlar sistem ve yazılım zaafiyetlerini kullanarak ağlar üzerinde yayılabilirler.</w:t>
       </w:r>
     </w:p>
     <w:p>
@@ -4123,6 +4174,199 @@
         <w:br w:type="page"/>
       </w:r>
     </w:p>
+    <w:p>
+      <w:pPr>
+        <w:pStyle w:val="Heading1"/>
+      </w:pPr>
+      <w:bookmarkStart w:id="21" w:name="_Toc124253796"/>
+      <w:r>
+        <w:lastRenderedPageBreak/>
+        <w:t>Face Detection</w:t>
+      </w:r>
+      <w:bookmarkEnd w:id="21"/>
+    </w:p>
+    <w:p>
+      <w:r>
+        <w:t>Face detection is a computer technology that is used to identify and locate human faces in digital images. It is a crucial component of many applications such as facial recognition, biometric identification, and video surveillance.</w:t>
+      </w:r>
+    </w:p>
+    <w:p>
+      <w:r>
+        <w:t>The process of face detection can be broken down into several stages. First, the system must acquire an image or video stream, which is then pre-processed to improve its quality and to reduce the amount of data that needs to be analyzed. This may involve applying various image enhancement techniques, such as adjusting the brightness or contrast of the image, or removing noise.</w:t>
+      </w:r>
+    </w:p>
+    <w:p>
+      <w:r>
+        <w:t>Next, the system must perform feature extraction, which is the process of identifying and extracting relevant information from the image. In the case of face detection, this includes identifying regions of the image that are likely to contain a face, such as the eyes, nose, and mouth. This step often involves using a convolutional neural network (CNN), which is a type of deep learning model that has been shown to be particularly effective for image analysis tasks.</w:t>
+      </w:r>
+    </w:p>
+    <w:p>
+      <w:r>
+        <w:t>Once the system has identified potential face regions, it must then perform a classification step to determine whether or not each region actually contains a face. This step may involve comparing the region to a set of predefined templates or using a machine learning algorithm to make the determination.</w:t>
+      </w:r>
+    </w:p>
+    <w:p>
+      <w:r>
+        <w:t>Once a face has been detected, the system must then locate it within the image. This step, known as face alignment, is used to determine the position of the face in the image and to correct for any distortions or rotations. This step is crucial for many face recognition and biometric identification applications, as it allows the system to accurately compare the detected face to a set of known faces.</w:t>
+      </w:r>
+    </w:p>
+    <w:p>
+      <w:r>
+        <w:t>Finally, the system may perform additional post-processing steps, such as tracking the face over time or recognizing the identity of the person based on their facial features.</w:t>
+      </w:r>
+    </w:p>
+    <w:p>
+      <w:r>
+        <w:t>It is worth noting that recent advances in deep learning, especially deep convolutional neural networks (CNNs) with different architectures, in recent years have signficantly improved the performance of face detection systems. The architectures like ResNet, VGG, MobileNet etc. performed much better than traditional models in detecting faces. Also different detection frameworks like Multi-task Cascaded Convolutional Networks (MTCNN), Single Shot MultiBox Detector (SSD) etc. have been proposed and widely used in various face detection systems.</w:t>
+      </w:r>
+    </w:p>
+    <w:p>
+      <w:r>
+        <w:t xml:space="preserve">In conclusion, face detection is a complex task that involves several stages, including image acquisition and pre-processing, feature extraction, classification, alignment, and post-processing. The use of sophisticated machine learning algorithms, such as CNNs, has led to significant improvements in the accuracy and speed of face detection systems, making them </w:t>
+      </w:r>
+      <w:r>
+        <w:lastRenderedPageBreak/>
+        <w:t>a crucial component of many applications in fields such as security, healthcare, and entertainment.</w:t>
+      </w:r>
+    </w:p>
+    <w:p>
+      <w:pPr>
+        <w:pStyle w:val="altbalk"/>
+      </w:pPr>
+      <w:r>
+        <w:t>Dictionary</w:t>
+      </w:r>
+    </w:p>
+    <w:p>
+      <w:r>
+        <w:t>Computer Science: Bilgisayar Bilimleri</w:t>
+      </w:r>
+    </w:p>
+    <w:p>
+      <w:r>
+        <w:t>Face detection: Yüz algılama</w:t>
+      </w:r>
+    </w:p>
+    <w:p>
+      <w:r>
+        <w:t>Digital images: Dijital görüntüler</w:t>
+      </w:r>
+    </w:p>
+    <w:p>
+      <w:r>
+        <w:t>Facial recognition: Yüz tanıma</w:t>
+      </w:r>
+    </w:p>
+    <w:p>
+      <w:r>
+        <w:t>Biometric identification: Biyometrik tanıma</w:t>
+      </w:r>
+    </w:p>
+    <w:p>
+      <w:r>
+        <w:t>Video surveillance: Video güvenliği</w:t>
+      </w:r>
+    </w:p>
+    <w:p>
+      <w:r>
+        <w:t>Pre-processing: Ön işleme</w:t>
+      </w:r>
+    </w:p>
+    <w:p>
+      <w:r>
+        <w:t>Image enhancement: Görüntü iyileştirme</w:t>
+      </w:r>
+    </w:p>
+    <w:p>
+      <w:r>
+        <w:t>Brightness: Parlaklık</w:t>
+      </w:r>
+    </w:p>
+    <w:p>
+      <w:r>
+        <w:t>Contrast: Kontrast</w:t>
+      </w:r>
+    </w:p>
+    <w:p>
+      <w:r>
+        <w:t>Noise: Gürültü</w:t>
+      </w:r>
+    </w:p>
+    <w:p>
+      <w:r>
+        <w:t>Feature extraction: Özellik çıkarımı</w:t>
+      </w:r>
+    </w:p>
+    <w:p>
+      <w:r>
+        <w:t>Convolutional neural network (CNN): Konvolüsyonel sinir ağı (CNN)</w:t>
+      </w:r>
+    </w:p>
+    <w:p>
+      <w:r>
+        <w:t>Deep learning: Derin öğrenme</w:t>
+      </w:r>
+    </w:p>
+    <w:p>
+      <w:r>
+        <w:t>Image analysis: Görüntü analizi</w:t>
+      </w:r>
+    </w:p>
+    <w:p>
+      <w:r>
+        <w:t>Classification: Sınıflandırma</w:t>
+      </w:r>
+    </w:p>
+    <w:p>
+      <w:r>
+        <w:t>Machine learning: Makine öğrenimi</w:t>
+      </w:r>
+    </w:p>
+    <w:p>
+      <w:r>
+        <w:t>Face alignment: Yüz hizalama</w:t>
+      </w:r>
+    </w:p>
+    <w:p>
+      <w:r>
+        <w:t>Post-processing: Son işlem</w:t>
+      </w:r>
+    </w:p>
+    <w:p>
+      <w:r>
+        <w:t>Multi-task Cascaded Convolutional Networks (MTCNN): Çok Görevli Sıralı Konvolüsyonel Ağlar (MTCNN)</w:t>
+      </w:r>
+    </w:p>
+    <w:p>
+      <w:r>
+        <w:t>Security: Güvenlik</w:t>
+      </w:r>
+    </w:p>
+    <w:p>
+      <w:r>
+        <w:t>Healthcare: Sağlık</w:t>
+      </w:r>
+    </w:p>
+    <w:p>
+      <w:r>
+        <w:lastRenderedPageBreak/>
+        <w:t>Entertainment: Eğlence</w:t>
+      </w:r>
+    </w:p>
+    <w:p>
+      <w:pPr>
+        <w:pStyle w:val="altbalk"/>
+      </w:pPr>
+      <w:r>
+        <w:t>Use</w:t>
+      </w:r>
+      <w:r>
+        <w:t xml:space="preserve"> Terms In </w:t>
+      </w:r>
+      <w:r>
+        <w:t>a Sentence</w:t>
+      </w:r>
+    </w:p>
     <w:p/>
     <w:p>
       <w:pPr>
@@ -4244,30 +4488,7 @@
         <w:pStyle w:val="altbalk"/>
       </w:pPr>
       <w:r>
-        <w:t>Dictionary</w:t>
-      </w:r>
-    </w:p>
-    <w:p/>
-    <w:p>
-      <w:pPr>
-        <w:pStyle w:val="altbalk"/>
-      </w:pPr>
-      <w:r>
         <w:lastRenderedPageBreak/>
-        <w:t>Use</w:t>
-      </w:r>
-      <w:r>
-        <w:t xml:space="preserve"> Terms In </w:t>
-      </w:r>
-      <w:r>
-        <w:t>a Sentence</w:t>
-      </w:r>
-    </w:p>
-    <w:p>
-      <w:pPr>
-        <w:pStyle w:val="altbalk"/>
-      </w:pPr>
-      <w:r>
         <w:t>Dictionary</w:t>
       </w:r>
     </w:p>
@@ -5764,6 +5985,7 @@
   <w:style w:type="character" w:default="1" w:styleId="DefaultParagraphFont">
     <w:name w:val="Default Paragraph Font"/>
     <w:uiPriority w:val="1"/>
+    <w:semiHidden/>
     <w:unhideWhenUsed/>
   </w:style>
   <w:style w:type="table" w:default="1" w:styleId="TableNormal">
@@ -6743,622 +6965,6 @@
 </w:styles>
 </file>
 
-<file path=word/glossary/document.xml><?xml version="1.0" encoding="utf-8"?>
-<w:glossaryDocument xmlns:wpc="http://schemas.microsoft.com/office/word/2010/wordprocessingCanvas" xmlns:mc="http://schemas.openxmlformats.org/markup-compatibility/2006" xmlns:o="urn:schemas-microsoft-com:office:office" xmlns:r="http://schemas.openxmlformats.org/officeDocument/2006/relationships" xmlns:m="http://schemas.openxmlformats.org/officeDocument/2006/math" xmlns:v="urn:schemas-microsoft-com:vml" xmlns:wp14="http://schemas.microsoft.com/office/word/2010/wordprocessingDrawing" xmlns:wp="http://schemas.openxmlformats.org/drawingml/2006/wordprocessingDrawing" xmlns:w10="urn:schemas-microsoft-com:office:word" xmlns:w="http://schemas.openxmlformats.org/wordprocessingml/2006/main" xmlns:w14="http://schemas.microsoft.com/office/word/2010/wordml" xmlns:w15="http://schemas.microsoft.com/office/word/2012/wordml" xmlns:wpg="http://schemas.microsoft.com/office/word/2010/wordprocessingGroup" xmlns:wpi="http://schemas.microsoft.com/office/word/2010/wordprocessingInk" xmlns:wne="http://schemas.microsoft.com/office/word/2006/wordml" xmlns:wps="http://schemas.microsoft.com/office/word/2010/wordprocessingShape" mc:Ignorable="w14 w15 wp14"/>
-</file>
-
-<file path=word/glossary/fontTable.xml><?xml version="1.0" encoding="utf-8"?>
-<w:fonts xmlns:mc="http://schemas.openxmlformats.org/markup-compatibility/2006" xmlns:r="http://schemas.openxmlformats.org/officeDocument/2006/relationships" xmlns:w="http://schemas.openxmlformats.org/wordprocessingml/2006/main" xmlns:w14="http://schemas.microsoft.com/office/word/2010/wordml" xmlns:w15="http://schemas.microsoft.com/office/word/2012/wordml" mc:Ignorable="w14 w15">
-  <w:font w:name="Symbol">
-    <w:panose1 w:val="05050102010706020507"/>
-    <w:charset w:val="02"/>
-    <w:family w:val="roman"/>
-    <w:pitch w:val="variable"/>
-    <w:sig w:usb0="00000000" w:usb1="10000000" w:usb2="00000000" w:usb3="00000000" w:csb0="80000000" w:csb1="00000000"/>
-  </w:font>
-  <w:font w:name="Times New Roman">
-    <w:panose1 w:val="02020603050405020304"/>
-    <w:charset w:val="00"/>
-    <w:family w:val="roman"/>
-    <w:pitch w:val="variable"/>
-    <w:sig w:usb0="E0002EFF" w:usb1="C000785B" w:usb2="00000009" w:usb3="00000000" w:csb0="000001FF" w:csb1="00000000"/>
-  </w:font>
-  <w:font w:name="Century Gothic">
-    <w:panose1 w:val="020B0502020202020204"/>
-    <w:charset w:val="00"/>
-    <w:family w:val="swiss"/>
-    <w:pitch w:val="variable"/>
-    <w:sig w:usb0="00000287" w:usb1="00000000" w:usb2="00000000" w:usb3="00000000" w:csb0="0000009F" w:csb1="00000000"/>
-  </w:font>
-  <w:font w:name="Constantia">
-    <w:panose1 w:val="02030602050306030303"/>
-    <w:charset w:val="00"/>
-    <w:family w:val="roman"/>
-    <w:pitch w:val="variable"/>
-    <w:sig w:usb0="A00002EF" w:usb1="4000204B" w:usb2="00000000" w:usb3="00000000" w:csb0="0000019F" w:csb1="00000000"/>
-  </w:font>
-  <w:font w:name="Tahoma">
-    <w:panose1 w:val="020B0604030504040204"/>
-    <w:charset w:val="00"/>
-    <w:family w:val="swiss"/>
-    <w:pitch w:val="variable"/>
-    <w:sig w:usb0="E1002EFF" w:usb1="C000605B" w:usb2="00000029" w:usb3="00000000" w:csb0="000101FF" w:csb1="00000000"/>
-  </w:font>
-  <w:font w:name="Segoe UI">
-    <w:panose1 w:val="020B0502040204020203"/>
-    <w:charset w:val="00"/>
-    <w:family w:val="swiss"/>
-    <w:pitch w:val="variable"/>
-    <w:sig w:usb0="E4002EFF" w:usb1="C000E47F" w:usb2="00000009" w:usb3="00000000" w:csb0="000001FF" w:csb1="00000000"/>
-  </w:font>
-  <w:font w:name="Consolas">
-    <w:panose1 w:val="020B0609020204030204"/>
-    <w:charset w:val="00"/>
-    <w:family w:val="modern"/>
-    <w:pitch w:val="fixed"/>
-    <w:sig w:usb0="E00006FF" w:usb1="0000FCFF" w:usb2="00000001" w:usb3="00000000" w:csb0="0000019F" w:csb1="00000000"/>
-  </w:font>
-  <w:font w:name="Calibri">
-    <w:panose1 w:val="020F0502020204030204"/>
-    <w:charset w:val="00"/>
-    <w:family w:val="swiss"/>
-    <w:pitch w:val="variable"/>
-    <w:sig w:usb0="E4002EFF" w:usb1="C200247B" w:usb2="00000009" w:usb3="00000000" w:csb0="000001FF" w:csb1="00000000"/>
-  </w:font>
-  <w:font w:name="Calibri Light">
-    <w:panose1 w:val="020F0302020204030204"/>
-    <w:charset w:val="00"/>
-    <w:family w:val="swiss"/>
-    <w:pitch w:val="variable"/>
-    <w:sig w:usb0="E4002EFF" w:usb1="C200247B" w:usb2="00000009" w:usb3="00000000" w:csb0="000001FF" w:csb1="00000000"/>
-  </w:font>
-</w:fonts>
-</file>
-
-<file path=word/glossary/numbering.xml><?xml version="1.0" encoding="utf-8"?>
-<w:numbering xmlns:wpc="http://schemas.microsoft.com/office/word/2010/wordprocessingCanvas" xmlns:mc="http://schemas.openxmlformats.org/markup-compatibility/2006" xmlns:o="urn:schemas-microsoft-com:office:office" xmlns:r="http://schemas.openxmlformats.org/officeDocument/2006/relationships" xmlns:m="http://schemas.openxmlformats.org/officeDocument/2006/math" xmlns:v="urn:schemas-microsoft-com:vml" xmlns:wp14="http://schemas.microsoft.com/office/word/2010/wordprocessingDrawing" xmlns:wp="http://schemas.openxmlformats.org/drawingml/2006/wordprocessingDrawing" xmlns:w10="urn:schemas-microsoft-com:office:word" xmlns:w="http://schemas.openxmlformats.org/wordprocessingml/2006/main" xmlns:w14="http://schemas.microsoft.com/office/word/2010/wordml" xmlns:w15="http://schemas.microsoft.com/office/word/2012/wordml" xmlns:wpg="http://schemas.microsoft.com/office/word/2010/wordprocessingGroup" xmlns:wpi="http://schemas.microsoft.com/office/word/2010/wordprocessingInk" xmlns:wne="http://schemas.microsoft.com/office/word/2006/wordml" xmlns:wps="http://schemas.microsoft.com/office/word/2010/wordprocessingShape" mc:Ignorable="w14 w15 wp14">
-  <w:abstractNum w:abstractNumId="0">
-    <w:nsid w:val="FFFFFF89"/>
-    <w:multiLevelType w:val="singleLevel"/>
-    <w:tmpl w:val="75781F0C"/>
-    <w:lvl w:ilvl="0">
-      <w:start w:val="1"/>
-      <w:numFmt w:val="bullet"/>
-      <w:pStyle w:val="ListBullet"/>
-      <w:lvlText w:val="−"/>
-      <w:lvlJc w:val="left"/>
-      <w:pPr>
-        <w:ind w:left="720" w:hanging="360"/>
-      </w:pPr>
-      <w:rPr>
-        <w:rFonts w:ascii="Century Gothic" w:hAnsi="Century Gothic" w:hint="default"/>
-        <w:color w:val="0D0D0D" w:themeColor="text1" w:themeTint="F2"/>
-      </w:rPr>
-    </w:lvl>
-  </w:abstractNum>
-  <w:num w:numId="1">
-    <w:abstractNumId w:val="0"/>
-  </w:num>
-</w:numbering>
-</file>
-
-<file path=word/glossary/settings.xml><?xml version="1.0" encoding="utf-8"?>
-<w:settings xmlns:mc="http://schemas.openxmlformats.org/markup-compatibility/2006" xmlns:o="urn:schemas-microsoft-com:office:office" xmlns:r="http://schemas.openxmlformats.org/officeDocument/2006/relationships" xmlns:m="http://schemas.openxmlformats.org/officeDocument/2006/math" xmlns:v="urn:schemas-microsoft-com:vml" xmlns:w10="urn:schemas-microsoft-com:office:word" xmlns:w="http://schemas.openxmlformats.org/wordprocessingml/2006/main" xmlns:w14="http://schemas.microsoft.com/office/word/2010/wordml" xmlns:w15="http://schemas.microsoft.com/office/word/2012/wordml" xmlns:sl="http://schemas.openxmlformats.org/schemaLibrary/2006/main" mc:Ignorable="w14 w15">
-  <w:view w:val="normal"/>
-  <w:defaultTabStop w:val="708"/>
-  <w:hyphenationZone w:val="425"/>
-  <w:characterSpacingControl w:val="doNotCompress"/>
-  <w:compat>
-    <w:useFELayout/>
-    <w:compatSetting w:name="compatibilityMode" w:uri="http://schemas.microsoft.com/office/word" w:val="15"/>
-    <w:compatSetting w:name="overrideTableStyleFontSizeAndJustification" w:uri="http://schemas.microsoft.com/office/word" w:val="1"/>
-    <w:compatSetting w:name="enableOpenTypeFeatures" w:uri="http://schemas.microsoft.com/office/word" w:val="1"/>
-    <w:compatSetting w:name="doNotFlipMirrorIndents" w:uri="http://schemas.microsoft.com/office/word" w:val="1"/>
-    <w:compatSetting w:name="differentiateMultirowTableHeaders" w:uri="http://schemas.microsoft.com/office/word" w:val="1"/>
-  </w:compat>
-  <w:rsids>
-    <w:rsidRoot w:val="00EE0C79"/>
-    <w:rsid w:val="00EE0C79"/>
-  </w:rsids>
-  <m:mathPr>
-    <m:mathFont m:val="Cambria Math"/>
-    <m:brkBin m:val="before"/>
-    <m:brkBinSub m:val="--"/>
-    <m:smallFrac m:val="0"/>
-    <m:dispDef/>
-    <m:lMargin m:val="0"/>
-    <m:rMargin m:val="0"/>
-    <m:defJc m:val="centerGroup"/>
-    <m:wrapIndent m:val="1440"/>
-    <m:intLim m:val="subSup"/>
-    <m:naryLim m:val="undOvr"/>
-  </m:mathPr>
-  <w:themeFontLang w:val="tr-TR"/>
-  <w:clrSchemeMapping w:bg1="light1" w:t1="dark1" w:bg2="light2" w:t2="dark2" w:accent1="accent1" w:accent2="accent2" w:accent3="accent3" w:accent4="accent4" w:accent5="accent5" w:accent6="accent6" w:hyperlink="hyperlink" w:followedHyperlink="followedHyperlink"/>
-  <w:decimalSymbol w:val=","/>
-  <w:listSeparator w:val=";"/>
-  <w15:chartTrackingRefBased/>
-</w:settings>
-</file>
-
-<file path=word/glossary/styles.xml><?xml version="1.0" encoding="utf-8"?>
-<w:styles xmlns:mc="http://schemas.openxmlformats.org/markup-compatibility/2006" xmlns:r="http://schemas.openxmlformats.org/officeDocument/2006/relationships" xmlns:w="http://schemas.openxmlformats.org/wordprocessingml/2006/main" xmlns:w14="http://schemas.microsoft.com/office/word/2010/wordml" xmlns:w15="http://schemas.microsoft.com/office/word/2012/wordml" mc:Ignorable="w14 w15">
-  <w:docDefaults>
-    <w:rPrDefault>
-      <w:rPr>
-        <w:rFonts w:asciiTheme="minorHAnsi" w:eastAsiaTheme="minorEastAsia" w:hAnsiTheme="minorHAnsi" w:cstheme="minorBidi"/>
-        <w:sz w:val="22"/>
-        <w:szCs w:val="22"/>
-        <w:lang w:val="tr-TR" w:eastAsia="tr-TR" w:bidi="ar-SA"/>
-      </w:rPr>
-    </w:rPrDefault>
-    <w:pPrDefault>
-      <w:pPr>
-        <w:spacing w:after="160" w:line="259" w:lineRule="auto"/>
-      </w:pPr>
-    </w:pPrDefault>
-  </w:docDefaults>
-  <w:latentStyles w:defLockedState="0" w:defUIPriority="99" w:defSemiHidden="0" w:defUnhideWhenUsed="0" w:defQFormat="0" w:count="371">
-    <w:lsdException w:name="Normal" w:uiPriority="0" w:qFormat="1"/>
-    <w:lsdException w:name="heading 1" w:uiPriority="9" w:qFormat="1"/>
-    <w:lsdException w:name="heading 2" w:semiHidden="1" w:uiPriority="9" w:unhideWhenUsed="1" w:qFormat="1"/>
-    <w:lsdException w:name="heading 3" w:semiHidden="1" w:uiPriority="9" w:unhideWhenUsed="1" w:qFormat="1"/>
-    <w:lsdException w:name="heading 4" w:semiHidden="1" w:uiPriority="9" w:unhideWhenUsed="1" w:qFormat="1"/>
-    <w:lsdException w:name="heading 5" w:semiHidden="1" w:uiPriority="9" w:unhideWhenUsed="1" w:qFormat="1"/>
-    <w:lsdException w:name="heading 6" w:semiHidden="1" w:uiPriority="9" w:unhideWhenUsed="1" w:qFormat="1"/>
-    <w:lsdException w:name="heading 7" w:semiHidden="1" w:uiPriority="9" w:unhideWhenUsed="1" w:qFormat="1"/>
-    <w:lsdException w:name="heading 8" w:semiHidden="1" w:uiPriority="9" w:unhideWhenUsed="1" w:qFormat="1"/>
-    <w:lsdException w:name="heading 9" w:semiHidden="1" w:uiPriority="9" w:unhideWhenUsed="1" w:qFormat="1"/>
-    <w:lsdException w:name="index 1" w:semiHidden="1" w:unhideWhenUsed="1"/>
-    <w:lsdException w:name="index 2" w:semiHidden="1" w:unhideWhenUsed="1"/>
-    <w:lsdException w:name="index 3" w:semiHidden="1" w:unhideWhenUsed="1"/>
-    <w:lsdException w:name="index 4" w:semiHidden="1" w:unhideWhenUsed="1"/>
-    <w:lsdException w:name="index 5" w:semiHidden="1" w:unhideWhenUsed="1"/>
-    <w:lsdException w:name="index 6" w:semiHidden="1" w:unhideWhenUsed="1"/>
-    <w:lsdException w:name="index 7" w:semiHidden="1" w:unhideWhenUsed="1"/>
-    <w:lsdException w:name="index 8" w:semiHidden="1" w:unhideWhenUsed="1"/>
-    <w:lsdException w:name="index 9" w:semiHidden="1" w:unhideWhenUsed="1"/>
-    <w:lsdException w:name="toc 1" w:semiHidden="1" w:uiPriority="39" w:unhideWhenUsed="1"/>
-    <w:lsdException w:name="toc 2" w:semiHidden="1" w:uiPriority="39" w:unhideWhenUsed="1"/>
-    <w:lsdException w:name="toc 3" w:semiHidden="1" w:uiPriority="39" w:unhideWhenUsed="1"/>
-    <w:lsdException w:name="toc 4" w:semiHidden="1" w:uiPriority="39" w:unhideWhenUsed="1"/>
-    <w:lsdException w:name="toc 5" w:semiHidden="1" w:uiPriority="39" w:unhideWhenUsed="1"/>
-    <w:lsdException w:name="toc 6" w:semiHidden="1" w:uiPriority="39" w:unhideWhenUsed="1"/>
-    <w:lsdException w:name="toc 7" w:semiHidden="1" w:uiPriority="39" w:unhideWhenUsed="1"/>
-    <w:lsdException w:name="toc 8" w:semiHidden="1" w:uiPriority="39" w:unhideWhenUsed="1"/>
-    <w:lsdException w:name="toc 9" w:semiHidden="1" w:uiPriority="39" w:unhideWhenUsed="1"/>
-    <w:lsdException w:name="Normal Indent" w:semiHidden="1" w:unhideWhenUsed="1"/>
-    <w:lsdException w:name="footnote text" w:semiHidden="1" w:unhideWhenUsed="1"/>
-    <w:lsdException w:name="annotation text" w:semiHidden="1" w:unhideWhenUsed="1"/>
-    <w:lsdException w:name="header" w:semiHidden="1" w:unhideWhenUsed="1"/>
-    <w:lsdException w:name="footer" w:semiHidden="1" w:unhideWhenUsed="1"/>
-    <w:lsdException w:name="index heading" w:semiHidden="1" w:unhideWhenUsed="1"/>
-    <w:lsdException w:name="caption" w:semiHidden="1" w:uiPriority="35" w:unhideWhenUsed="1" w:qFormat="1"/>
-    <w:lsdException w:name="table of figures" w:semiHidden="1" w:unhideWhenUsed="1"/>
-    <w:lsdException w:name="envelope address" w:semiHidden="1" w:unhideWhenUsed="1"/>
-    <w:lsdException w:name="envelope return" w:semiHidden="1" w:unhideWhenUsed="1"/>
-    <w:lsdException w:name="footnote reference" w:semiHidden="1" w:unhideWhenUsed="1"/>
-    <w:lsdException w:name="annotation reference" w:semiHidden="1" w:unhideWhenUsed="1"/>
-    <w:lsdException w:name="line number" w:semiHidden="1" w:unhideWhenUsed="1"/>
-    <w:lsdException w:name="page number" w:semiHidden="1" w:unhideWhenUsed="1"/>
-    <w:lsdException w:name="endnote reference" w:semiHidden="1" w:unhideWhenUsed="1"/>
-    <w:lsdException w:name="endnote text" w:semiHidden="1" w:unhideWhenUsed="1"/>
-    <w:lsdException w:name="table of authorities" w:semiHidden="1" w:unhideWhenUsed="1"/>
-    <w:lsdException w:name="macro" w:semiHidden="1" w:unhideWhenUsed="1"/>
-    <w:lsdException w:name="toa heading" w:semiHidden="1" w:unhideWhenUsed="1"/>
-    <w:lsdException w:name="List" w:semiHidden="1" w:unhideWhenUsed="1"/>
-    <w:lsdException w:name="List Bullet" w:semiHidden="1" w:uiPriority="7" w:unhideWhenUsed="1" w:qFormat="1"/>
-    <w:lsdException w:name="List Number" w:semiHidden="1" w:unhideWhenUsed="1"/>
-    <w:lsdException w:name="List 2" w:semiHidden="1" w:unhideWhenUsed="1"/>
-    <w:lsdException w:name="List 3" w:semiHidden="1" w:unhideWhenUsed="1"/>
-    <w:lsdException w:name="List 4" w:semiHidden="1" w:unhideWhenUsed="1"/>
-    <w:lsdException w:name="List 5" w:semiHidden="1" w:unhideWhenUsed="1"/>
-    <w:lsdException w:name="List Bullet 2" w:semiHidden="1" w:unhideWhenUsed="1"/>
-    <w:lsdException w:name="List Bullet 3" w:semiHidden="1" w:unhideWhenUsed="1"/>
-    <w:lsdException w:name="List Bullet 4" w:semiHidden="1" w:unhideWhenUsed="1"/>
-    <w:lsdException w:name="List Bullet 5" w:semiHidden="1" w:unhideWhenUsed="1"/>
-    <w:lsdException w:name="List Number 2" w:semiHidden="1" w:unhideWhenUsed="1"/>
-    <w:lsdException w:name="List Number 3" w:semiHidden="1" w:unhideWhenUsed="1"/>
-    <w:lsdException w:name="List Number 4" w:semiHidden="1" w:unhideWhenUsed="1"/>
-    <w:lsdException w:name="List Number 5" w:semiHidden="1" w:unhideWhenUsed="1"/>
-    <w:lsdException w:name="Title" w:uiPriority="10" w:qFormat="1"/>
-    <w:lsdException w:name="Closing" w:semiHidden="1" w:unhideWhenUsed="1"/>
-    <w:lsdException w:name="Signature" w:semiHidden="1" w:unhideWhenUsed="1"/>
-    <w:lsdException w:name="Default Paragraph Font" w:semiHidden="1" w:uiPriority="1" w:unhideWhenUsed="1"/>
-    <w:lsdException w:name="Body Text" w:semiHidden="1" w:unhideWhenUsed="1"/>
-    <w:lsdException w:name="Body Text Indent" w:semiHidden="1" w:unhideWhenUsed="1"/>
-    <w:lsdException w:name="List Continue" w:semiHidden="1" w:unhideWhenUsed="1"/>
-    <w:lsdException w:name="List Continue 2" w:semiHidden="1" w:unhideWhenUsed="1"/>
-    <w:lsdException w:name="List Continue 3" w:semiHidden="1" w:unhideWhenUsed="1"/>
-    <w:lsdException w:name="List Continue 4" w:semiHidden="1" w:unhideWhenUsed="1"/>
-    <w:lsdException w:name="List Continue 5" w:semiHidden="1" w:unhideWhenUsed="1"/>
-    <w:lsdException w:name="Message Header" w:semiHidden="1" w:unhideWhenUsed="1"/>
-    <w:lsdException w:name="Subtitle" w:uiPriority="11" w:qFormat="1"/>
-    <w:lsdException w:name="Salutation" w:semiHidden="1" w:unhideWhenUsed="1"/>
-    <w:lsdException w:name="Date" w:semiHidden="1" w:unhideWhenUsed="1"/>
-    <w:lsdException w:name="Body Text First Indent" w:semiHidden="1" w:unhideWhenUsed="1"/>
-    <w:lsdException w:name="Body Text First Indent 2" w:semiHidden="1" w:unhideWhenUsed="1"/>
-    <w:lsdException w:name="Note Heading" w:semiHidden="1" w:unhideWhenUsed="1"/>
-    <w:lsdException w:name="Body Text 2" w:semiHidden="1" w:unhideWhenUsed="1"/>
-    <w:lsdException w:name="Body Text 3" w:semiHidden="1" w:unhideWhenUsed="1"/>
-    <w:lsdException w:name="Body Text Indent 2" w:semiHidden="1" w:unhideWhenUsed="1"/>
-    <w:lsdException w:name="Body Text Indent 3" w:semiHidden="1" w:unhideWhenUsed="1"/>
-    <w:lsdException w:name="Block Text" w:semiHidden="1" w:unhideWhenUsed="1"/>
-    <w:lsdException w:name="Hyperlink" w:semiHidden="1" w:unhideWhenUsed="1"/>
-    <w:lsdException w:name="FollowedHyperlink" w:semiHidden="1" w:unhideWhenUsed="1"/>
-    <w:lsdException w:name="Strong" w:uiPriority="22" w:qFormat="1"/>
-    <w:lsdException w:name="Emphasis" w:uiPriority="20" w:qFormat="1"/>
-    <w:lsdException w:name="Document Map" w:semiHidden="1" w:unhideWhenUsed="1"/>
-    <w:lsdException w:name="Plain Text" w:semiHidden="1" w:unhideWhenUsed="1"/>
-    <w:lsdException w:name="E-mail Signature" w:semiHidden="1" w:unhideWhenUsed="1"/>
-    <w:lsdException w:name="HTML Top of Form" w:semiHidden="1" w:unhideWhenUsed="1"/>
-    <w:lsdException w:name="HTML Bottom of Form" w:semiHidden="1" w:unhideWhenUsed="1"/>
-    <w:lsdException w:name="Normal (Web)" w:semiHidden="1" w:unhideWhenUsed="1"/>
-    <w:lsdException w:name="HTML Acronym" w:semiHidden="1" w:unhideWhenUsed="1"/>
-    <w:lsdException w:name="HTML Address" w:semiHidden="1" w:unhideWhenUsed="1"/>
-    <w:lsdException w:name="HTML Cite" w:semiHidden="1" w:unhideWhenUsed="1"/>
-    <w:lsdException w:name="HTML Code" w:semiHidden="1" w:unhideWhenUsed="1"/>
-    <w:lsdException w:name="HTML Definition" w:semiHidden="1" w:unhideWhenUsed="1"/>
-    <w:lsdException w:name="HTML Keyboard" w:semiHidden="1" w:unhideWhenUsed="1"/>
-    <w:lsdException w:name="HTML Preformatted" w:semiHidden="1" w:unhideWhenUsed="1"/>
-    <w:lsdException w:name="HTML Sample" w:semiHidden="1" w:unhideWhenUsed="1"/>
-    <w:lsdException w:name="HTML Typewriter" w:semiHidden="1" w:unhideWhenUsed="1"/>
-    <w:lsdException w:name="HTML Variable" w:semiHidden="1" w:unhideWhenUsed="1"/>
-    <w:lsdException w:name="Normal Table" w:semiHidden="1" w:unhideWhenUsed="1"/>
-    <w:lsdException w:name="annotation subject" w:semiHidden="1" w:unhideWhenUsed="1"/>
-    <w:lsdException w:name="No List" w:semiHidden="1" w:unhideWhenUsed="1"/>
-    <w:lsdException w:name="Outline List 1" w:semiHidden="1" w:unhideWhenUsed="1"/>
-    <w:lsdException w:name="Outline List 2" w:semiHidden="1" w:unhideWhenUsed="1"/>
-    <w:lsdException w:name="Outline List 3" w:semiHidden="1" w:unhideWhenUsed="1"/>
-    <w:lsdException w:name="Table Simple 1" w:semiHidden="1" w:unhideWhenUsed="1"/>
-    <w:lsdException w:name="Table Simple 2" w:semiHidden="1" w:unhideWhenUsed="1"/>
-    <w:lsdException w:name="Table Simple 3" w:semiHidden="1" w:unhideWhenUsed="1"/>
-    <w:lsdException w:name="Table Classic 1" w:semiHidden="1" w:unhideWhenUsed="1"/>
-    <w:lsdException w:name="Table Classic 2" w:semiHidden="1" w:unhideWhenUsed="1"/>
-    <w:lsdException w:name="Table Classic 3" w:semiHidden="1" w:unhideWhenUsed="1"/>
-    <w:lsdException w:name="Table Classic 4" w:semiHidden="1" w:unhideWhenUsed="1"/>
-    <w:lsdException w:name="Table Colorful 1" w:semiHidden="1" w:unhideWhenUsed="1"/>
-    <w:lsdException w:name="Table Colorful 2" w:semiHidden="1" w:unhideWhenUsed="1"/>
-    <w:lsdException w:name="Table Colorful 3" w:semiHidden="1" w:unhideWhenUsed="1"/>
-    <w:lsdException w:name="Table Columns 1" w:semiHidden="1" w:unhideWhenUsed="1"/>
-    <w:lsdException w:name="Table Columns 2" w:semiHidden="1" w:unhideWhenUsed="1"/>
-    <w:lsdException w:name="Table Columns 3" w:semiHidden="1" w:unhideWhenUsed="1"/>
-    <w:lsdException w:name="Table Columns 4" w:semiHidden="1" w:unhideWhenUsed="1"/>
-    <w:lsdException w:name="Table Columns 5" w:semiHidden="1" w:unhideWhenUsed="1"/>
-    <w:lsdException w:name="Table Grid 1" w:semiHidden="1" w:unhideWhenUsed="1"/>
-    <w:lsdException w:name="Table Grid 2" w:semiHidden="1" w:unhideWhenUsed="1"/>
-    <w:lsdException w:name="Table Grid 3" w:semiHidden="1" w:unhideWhenUsed="1"/>
-    <w:lsdException w:name="Table Grid 4" w:semiHidden="1" w:unhideWhenUsed="1"/>
-    <w:lsdException w:name="Table Grid 5" w:semiHidden="1" w:unhideWhenUsed="1"/>
-    <w:lsdException w:name="Table Grid 6" w:semiHidden="1" w:unhideWhenUsed="1"/>
-    <w:lsdException w:name="Table Grid 7" w:semiHidden="1" w:unhideWhenUsed="1"/>
-    <w:lsdException w:name="Table Grid 8" w:semiHidden="1" w:unhideWhenUsed="1"/>
-    <w:lsdException w:name="Table List 1" w:semiHidden="1" w:unhideWhenUsed="1"/>
-    <w:lsdException w:name="Table List 2" w:semiHidden="1" w:unhideWhenUsed="1"/>
-    <w:lsdException w:name="Table List 3" w:semiHidden="1" w:unhideWhenUsed="1"/>
-    <w:lsdException w:name="Table List 4" w:semiHidden="1" w:unhideWhenUsed="1"/>
-    <w:lsdException w:name="Table List 5" w:semiHidden="1" w:unhideWhenUsed="1"/>
-    <w:lsdException w:name="Table List 6" w:semiHidden="1" w:unhideWhenUsed="1"/>
-    <w:lsdException w:name="Table List 7" w:semiHidden="1" w:unhideWhenUsed="1"/>
-    <w:lsdException w:name="Table List 8" w:semiHidden="1" w:unhideWhenUsed="1"/>
-    <w:lsdException w:name="Table 3D effects 1" w:semiHidden="1" w:unhideWhenUsed="1"/>
-    <w:lsdException w:name="Table 3D effects 2" w:semiHidden="1" w:unhideWhenUsed="1"/>
-    <w:lsdException w:name="Table 3D effects 3" w:semiHidden="1" w:unhideWhenUsed="1"/>
-    <w:lsdException w:name="Table Contemporary" w:semiHidden="1" w:unhideWhenUsed="1"/>
-    <w:lsdException w:name="Table Elegant" w:semiHidden="1" w:unhideWhenUsed="1"/>
-    <w:lsdException w:name="Table Professional" w:semiHidden="1" w:unhideWhenUsed="1"/>
-    <w:lsdException w:name="Table Subtle 1" w:semiHidden="1" w:unhideWhenUsed="1"/>
-    <w:lsdException w:name="Table Subtle 2" w:semiHidden="1" w:unhideWhenUsed="1"/>
-    <w:lsdException w:name="Table Web 1" w:semiHidden="1" w:unhideWhenUsed="1"/>
-    <w:lsdException w:name="Table Web 2" w:semiHidden="1" w:unhideWhenUsed="1"/>
-    <w:lsdException w:name="Table Web 3" w:semiHidden="1" w:unhideWhenUsed="1"/>
-    <w:lsdException w:name="Balloon Text" w:semiHidden="1" w:unhideWhenUsed="1"/>
-    <w:lsdException w:name="Table Grid" w:uiPriority="39"/>
-    <w:lsdException w:name="Table Theme" w:semiHidden="1" w:unhideWhenUsed="1"/>
-    <w:lsdException w:name="Placeholder Text" w:semiHidden="1"/>
-    <w:lsdException w:name="No Spacing" w:uiPriority="1" w:qFormat="1"/>
-    <w:lsdException w:name="Light Shading" w:uiPriority="60"/>
-    <w:lsdException w:name="Light List" w:uiPriority="61"/>
-    <w:lsdException w:name="Light Grid" w:uiPriority="62"/>
-    <w:lsdException w:name="Medium Shading 1" w:uiPriority="63"/>
-    <w:lsdException w:name="Medium Shading 2" w:uiPriority="64"/>
-    <w:lsdException w:name="Medium List 1" w:uiPriority="65"/>
-    <w:lsdException w:name="Medium List 2" w:uiPriority="66"/>
-    <w:lsdException w:name="Medium Grid 1" w:uiPriority="67"/>
-    <w:lsdException w:name="Medium Grid 2" w:uiPriority="68"/>
-    <w:lsdException w:name="Medium Grid 3" w:uiPriority="69"/>
-    <w:lsdException w:name="Dark List" w:uiPriority="70"/>
-    <w:lsdException w:name="Colorful Shading" w:uiPriority="71"/>
-    <w:lsdException w:name="Colorful List" w:uiPriority="72"/>
-    <w:lsdException w:name="Colorful Grid" w:uiPriority="73"/>
-    <w:lsdException w:name="Light Shading Accent 1" w:uiPriority="60"/>
-    <w:lsdException w:name="Light List Accent 1" w:uiPriority="61"/>
-    <w:lsdException w:name="Light Grid Accent 1" w:uiPriority="62"/>
-    <w:lsdException w:name="Medium Shading 1 Accent 1" w:uiPriority="63"/>
-    <w:lsdException w:name="Medium Shading 2 Accent 1" w:uiPriority="64"/>
-    <w:lsdException w:name="Medium List 1 Accent 1" w:uiPriority="65"/>
-    <w:lsdException w:name="Revision" w:semiHidden="1"/>
-    <w:lsdException w:name="List Paragraph" w:uiPriority="34" w:qFormat="1"/>
-    <w:lsdException w:name="Quote" w:uiPriority="29" w:qFormat="1"/>
-    <w:lsdException w:name="Intense Quote" w:uiPriority="30" w:qFormat="1"/>
-    <w:lsdException w:name="Medium List 2 Accent 1" w:uiPriority="66"/>
-    <w:lsdException w:name="Medium Grid 1 Accent 1" w:uiPriority="67"/>
-    <w:lsdException w:name="Medium Grid 2 Accent 1" w:uiPriority="68"/>
-    <w:lsdException w:name="Medium Grid 3 Accent 1" w:uiPriority="69"/>
-    <w:lsdException w:name="Dark List Accent 1" w:uiPriority="70"/>
-    <w:lsdException w:name="Colorful Shading Accent 1" w:uiPriority="71"/>
-    <w:lsdException w:name="Colorful List Accent 1" w:uiPriority="72"/>
-    <w:lsdException w:name="Colorful Grid Accent 1" w:uiPriority="73"/>
-    <w:lsdException w:name="Light Shading Accent 2" w:uiPriority="60"/>
-    <w:lsdException w:name="Light List Accent 2" w:uiPriority="61"/>
-    <w:lsdException w:name="Light Grid Accent 2" w:uiPriority="62"/>
-    <w:lsdException w:name="Medium Shading 1 Accent 2" w:uiPriority="63"/>
-    <w:lsdException w:name="Medium Shading 2 Accent 2" w:uiPriority="64"/>
-    <w:lsdException w:name="Medium List 1 Accent 2" w:uiPriority="65"/>
-    <w:lsdException w:name="Medium List 2 Accent 2" w:uiPriority="66"/>
-    <w:lsdException w:name="Medium Grid 1 Accent 2" w:uiPriority="67"/>
-    <w:lsdException w:name="Medium Grid 2 Accent 2" w:uiPriority="68"/>
-    <w:lsdException w:name="Medium Grid 3 Accent 2" w:uiPriority="69"/>
-    <w:lsdException w:name="Dark List Accent 2" w:uiPriority="70"/>
-    <w:lsdException w:name="Colorful Shading Accent 2" w:uiPriority="71"/>
-    <w:lsdException w:name="Colorful List Accent 2" w:uiPriority="72"/>
-    <w:lsdException w:name="Colorful Grid Accent 2" w:uiPriority="73"/>
-    <w:lsdException w:name="Light Shading Accent 3" w:uiPriority="60"/>
-    <w:lsdException w:name="Light List Accent 3" w:uiPriority="61"/>
-    <w:lsdException w:name="Light Grid Accent 3" w:uiPriority="62"/>
-    <w:lsdException w:name="Medium Shading 1 Accent 3" w:uiPriority="63"/>
-    <w:lsdException w:name="Medium Shading 2 Accent 3" w:uiPriority="64"/>
-    <w:lsdException w:name="Medium List 1 Accent 3" w:uiPriority="65"/>
-    <w:lsdException w:name="Medium List 2 Accent 3" w:uiPriority="66"/>
-    <w:lsdException w:name="Medium Grid 1 Accent 3" w:uiPriority="67"/>
-    <w:lsdException w:name="Medium Grid 2 Accent 3" w:uiPriority="68"/>
-    <w:lsdException w:name="Medium Grid 3 Accent 3" w:uiPriority="69"/>
-    <w:lsdException w:name="Dark List Accent 3" w:uiPriority="70"/>
-    <w:lsdException w:name="Colorful Shading Accent 3" w:uiPriority="71"/>
-    <w:lsdException w:name="Colorful List Accent 3" w:uiPriority="72"/>
-    <w:lsdException w:name="Colorful Grid Accent 3" w:uiPriority="73"/>
-    <w:lsdException w:name="Light Shading Accent 4" w:uiPriority="60"/>
-    <w:lsdException w:name="Light List Accent 4" w:uiPriority="61"/>
-    <w:lsdException w:name="Light Grid Accent 4" w:uiPriority="62"/>
-    <w:lsdException w:name="Medium Shading 1 Accent 4" w:uiPriority="63"/>
-    <w:lsdException w:name="Medium Shading 2 Accent 4" w:uiPriority="64"/>
-    <w:lsdException w:name="Medium List 1 Accent 4" w:uiPriority="65"/>
-    <w:lsdException w:name="Medium List 2 Accent 4" w:uiPriority="66"/>
-    <w:lsdException w:name="Medium Grid 1 Accent 4" w:uiPriority="67"/>
-    <w:lsdException w:name="Medium Grid 2 Accent 4" w:uiPriority="68"/>
-    <w:lsdException w:name="Medium Grid 3 Accent 4" w:uiPriority="69"/>
-    <w:lsdException w:name="Dark List Accent 4" w:uiPriority="70"/>
-    <w:lsdException w:name="Colorful Shading Accent 4" w:uiPriority="71"/>
-    <w:lsdException w:name="Colorful List Accent 4" w:uiPriority="72"/>
-    <w:lsdException w:name="Colorful Grid Accent 4" w:uiPriority="73"/>
-    <w:lsdException w:name="Light Shading Accent 5" w:uiPriority="60"/>
-    <w:lsdException w:name="Light List Accent 5" w:uiPriority="61"/>
-    <w:lsdException w:name="Light Grid Accent 5" w:uiPriority="62"/>
-    <w:lsdException w:name="Medium Shading 1 Accent 5" w:uiPriority="63"/>
-    <w:lsdException w:name="Medium Shading 2 Accent 5" w:uiPriority="64"/>
-    <w:lsdException w:name="Medium List 1 Accent 5" w:uiPriority="65"/>
-    <w:lsdException w:name="Medium List 2 Accent 5" w:uiPriority="66"/>
-    <w:lsdException w:name="Medium Grid 1 Accent 5" w:uiPriority="67"/>
-    <w:lsdException w:name="Medium Grid 2 Accent 5" w:uiPriority="68"/>
-    <w:lsdException w:name="Medium Grid 3 Accent 5" w:uiPriority="69"/>
-    <w:lsdException w:name="Dark List Accent 5" w:uiPriority="70"/>
-    <w:lsdException w:name="Colorful Shading Accent 5" w:uiPriority="71"/>
-    <w:lsdException w:name="Colorful List Accent 5" w:uiPriority="72"/>
-    <w:lsdException w:name="Colorful Grid Accent 5" w:uiPriority="73"/>
-    <w:lsdException w:name="Light Shading Accent 6" w:uiPriority="60"/>
-    <w:lsdException w:name="Light List Accent 6" w:uiPriority="61"/>
-    <w:lsdException w:name="Light Grid Accent 6" w:uiPriority="62"/>
-    <w:lsdException w:name="Medium Shading 1 Accent 6" w:uiPriority="63"/>
-    <w:lsdException w:name="Medium Shading 2 Accent 6" w:uiPriority="64"/>
-    <w:lsdException w:name="Medium List 1 Accent 6" w:uiPriority="65"/>
-    <w:lsdException w:name="Medium List 2 Accent 6" w:uiPriority="66"/>
-    <w:lsdException w:name="Medium Grid 1 Accent 6" w:uiPriority="67"/>
-    <w:lsdException w:name="Medium Grid 2 Accent 6" w:uiPriority="68"/>
-    <w:lsdException w:name="Medium Grid 3 Accent 6" w:uiPriority="69"/>
-    <w:lsdException w:name="Dark List Accent 6" w:uiPriority="70"/>
-    <w:lsdException w:name="Colorful Shading Accent 6" w:uiPriority="71"/>
-    <w:lsdException w:name="Colorful List Accent 6" w:uiPriority="72"/>
-    <w:lsdException w:name="Colorful Grid Accent 6" w:uiPriority="73"/>
-    <w:lsdException w:name="Subtle Emphasis" w:uiPriority="19" w:qFormat="1"/>
-    <w:lsdException w:name="Intense Emphasis" w:uiPriority="21" w:qFormat="1"/>
-    <w:lsdException w:name="Subtle Reference" w:uiPriority="31" w:qFormat="1"/>
-    <w:lsdException w:name="Intense Reference" w:uiPriority="32" w:qFormat="1"/>
-    <w:lsdException w:name="Book Title" w:uiPriority="33" w:qFormat="1"/>
-    <w:lsdException w:name="Bibliography" w:semiHidden="1" w:uiPriority="37" w:unhideWhenUsed="1"/>
-    <w:lsdException w:name="TOC Heading" w:semiHidden="1" w:uiPriority="39" w:unhideWhenUsed="1" w:qFormat="1"/>
-    <w:lsdException w:name="Plain Table 1" w:uiPriority="41"/>
-    <w:lsdException w:name="Plain Table 2" w:uiPriority="42"/>
-    <w:lsdException w:name="Plain Table 3" w:uiPriority="43"/>
-    <w:lsdException w:name="Plain Table 4" w:uiPriority="44"/>
-    <w:lsdException w:name="Plain Table 5" w:uiPriority="45"/>
-    <w:lsdException w:name="Grid Table Light" w:uiPriority="40"/>
-    <w:lsdException w:name="Grid Table 1 Light" w:uiPriority="46"/>
-    <w:lsdException w:name="Grid Table 2" w:uiPriority="47"/>
-    <w:lsdException w:name="Grid Table 3" w:uiPriority="48"/>
-    <w:lsdException w:name="Grid Table 4" w:uiPriority="49"/>
-    <w:lsdException w:name="Grid Table 5 Dark" w:uiPriority="50"/>
-    <w:lsdException w:name="Grid Table 6 Colorful" w:uiPriority="51"/>
-    <w:lsdException w:name="Grid Table 7 Colorful" w:uiPriority="52"/>
-    <w:lsdException w:name="Grid Table 1 Light Accent 1" w:uiPriority="46"/>
-    <w:lsdException w:name="Grid Table 2 Accent 1" w:uiPriority="47"/>
-    <w:lsdException w:name="Grid Table 3 Accent 1" w:uiPriority="48"/>
-    <w:lsdException w:name="Grid Table 4 Accent 1" w:uiPriority="49"/>
-    <w:lsdException w:name="Grid Table 5 Dark Accent 1" w:uiPriority="50"/>
-    <w:lsdException w:name="Grid Table 6 Colorful Accent 1" w:uiPriority="51"/>
-    <w:lsdException w:name="Grid Table 7 Colorful Accent 1" w:uiPriority="52"/>
-    <w:lsdException w:name="Grid Table 1 Light Accent 2" w:uiPriority="46"/>
-    <w:lsdException w:name="Grid Table 2 Accent 2" w:uiPriority="47"/>
-    <w:lsdException w:name="Grid Table 3 Accent 2" w:uiPriority="48"/>
-    <w:lsdException w:name="Grid Table 4 Accent 2" w:uiPriority="49"/>
-    <w:lsdException w:name="Grid Table 5 Dark Accent 2" w:uiPriority="50"/>
-    <w:lsdException w:name="Grid Table 6 Colorful Accent 2" w:uiPriority="51"/>
-    <w:lsdException w:name="Grid Table 7 Colorful Accent 2" w:uiPriority="52"/>
-    <w:lsdException w:name="Grid Table 1 Light Accent 3" w:uiPriority="46"/>
-    <w:lsdException w:name="Grid Table 2 Accent 3" w:uiPriority="47"/>
-    <w:lsdException w:name="Grid Table 3 Accent 3" w:uiPriority="48"/>
-    <w:lsdException w:name="Grid Table 4 Accent 3" w:uiPriority="49"/>
-    <w:lsdException w:name="Grid Table 5 Dark Accent 3" w:uiPriority="50"/>
-    <w:lsdException w:name="Grid Table 6 Colorful Accent 3" w:uiPriority="51"/>
-    <w:lsdException w:name="Grid Table 7 Colorful Accent 3" w:uiPriority="52"/>
-    <w:lsdException w:name="Grid Table 1 Light Accent 4" w:uiPriority="46"/>
-    <w:lsdException w:name="Grid Table 2 Accent 4" w:uiPriority="47"/>
-    <w:lsdException w:name="Grid Table 3 Accent 4" w:uiPriority="48"/>
-    <w:lsdException w:name="Grid Table 4 Accent 4" w:uiPriority="49"/>
-    <w:lsdException w:name="Grid Table 5 Dark Accent 4" w:uiPriority="50"/>
-    <w:lsdException w:name="Grid Table 6 Colorful Accent 4" w:uiPriority="51"/>
-    <w:lsdException w:name="Grid Table 7 Colorful Accent 4" w:uiPriority="52"/>
-    <w:lsdException w:name="Grid Table 1 Light Accent 5" w:uiPriority="46"/>
-    <w:lsdException w:name="Grid Table 2 Accent 5" w:uiPriority="47"/>
-    <w:lsdException w:name="Grid Table 3 Accent 5" w:uiPriority="48"/>
-    <w:lsdException w:name="Grid Table 4 Accent 5" w:uiPriority="49"/>
-    <w:lsdException w:name="Grid Table 5 Dark Accent 5" w:uiPriority="50"/>
-    <w:lsdException w:name="Grid Table 6 Colorful Accent 5" w:uiPriority="51"/>
-    <w:lsdException w:name="Grid Table 7 Colorful Accent 5" w:uiPriority="52"/>
-    <w:lsdException w:name="Grid Table 1 Light Accent 6" w:uiPriority="46"/>
-    <w:lsdException w:name="Grid Table 2 Accent 6" w:uiPriority="47"/>
-    <w:lsdException w:name="Grid Table 3 Accent 6" w:uiPriority="48"/>
-    <w:lsdException w:name="Grid Table 4 Accent 6" w:uiPriority="49"/>
-    <w:lsdException w:name="Grid Table 5 Dark Accent 6" w:uiPriority="50"/>
-    <w:lsdException w:name="Grid Table 6 Colorful Accent 6" w:uiPriority="51"/>
-    <w:lsdException w:name="Grid Table 7 Colorful Accent 6" w:uiPriority="52"/>
-    <w:lsdException w:name="List Table 1 Light" w:uiPriority="46"/>
-    <w:lsdException w:name="List Table 2" w:uiPriority="47"/>
-    <w:lsdException w:name="List Table 3" w:uiPriority="48"/>
-    <w:lsdException w:name="List Table 4" w:uiPriority="49"/>
-    <w:lsdException w:name="List Table 5 Dark" w:uiPriority="50"/>
-    <w:lsdException w:name="List Table 6 Colorful" w:uiPriority="51"/>
-    <w:lsdException w:name="List Table 7 Colorful" w:uiPriority="52"/>
-    <w:lsdException w:name="List Table 1 Light Accent 1" w:uiPriority="46"/>
-    <w:lsdException w:name="List Table 2 Accent 1" w:uiPriority="47"/>
-    <w:lsdException w:name="List Table 3 Accent 1" w:uiPriority="48"/>
-    <w:lsdException w:name="List Table 4 Accent 1" w:uiPriority="49"/>
-    <w:lsdException w:name="List Table 5 Dark Accent 1" w:uiPriority="50"/>
-    <w:lsdException w:name="List Table 6 Colorful Accent 1" w:uiPriority="51"/>
-    <w:lsdException w:name="List Table 7 Colorful Accent 1" w:uiPriority="52"/>
-    <w:lsdException w:name="List Table 1 Light Accent 2" w:uiPriority="46"/>
-    <w:lsdException w:name="List Table 2 Accent 2" w:uiPriority="47"/>
-    <w:lsdException w:name="List Table 3 Accent 2" w:uiPriority="48"/>
-    <w:lsdException w:name="List Table 4 Accent 2" w:uiPriority="49"/>
-    <w:lsdException w:name="List Table 5 Dark Accent 2" w:uiPriority="50"/>
-    <w:lsdException w:name="List Table 6 Colorful Accent 2" w:uiPriority="51"/>
-    <w:lsdException w:name="List Table 7 Colorful Accent 2" w:uiPriority="52"/>
-    <w:lsdException w:name="List Table 1 Light Accent 3" w:uiPriority="46"/>
-    <w:lsdException w:name="List Table 2 Accent 3" w:uiPriority="47"/>
-    <w:lsdException w:name="List Table 3 Accent 3" w:uiPriority="48"/>
-    <w:lsdException w:name="List Table 4 Accent 3" w:uiPriority="49"/>
-    <w:lsdException w:name="List Table 5 Dark Accent 3" w:uiPriority="50"/>
-    <w:lsdException w:name="List Table 6 Colorful Accent 3" w:uiPriority="51"/>
-    <w:lsdException w:name="List Table 7 Colorful Accent 3" w:uiPriority="52"/>
-    <w:lsdException w:name="List Table 1 Light Accent 4" w:uiPriority="46"/>
-    <w:lsdException w:name="List Table 2 Accent 4" w:uiPriority="47"/>
-    <w:lsdException w:name="List Table 3 Accent 4" w:uiPriority="48"/>
-    <w:lsdException w:name="List Table 4 Accent 4" w:uiPriority="49"/>
-    <w:lsdException w:name="List Table 5 Dark Accent 4" w:uiPriority="50"/>
-    <w:lsdException w:name="List Table 6 Colorful Accent 4" w:uiPriority="51"/>
-    <w:lsdException w:name="List Table 7 Colorful Accent 4" w:uiPriority="52"/>
-    <w:lsdException w:name="List Table 1 Light Accent 5" w:uiPriority="46"/>
-    <w:lsdException w:name="List Table 2 Accent 5" w:uiPriority="47"/>
-    <w:lsdException w:name="List Table 3 Accent 5" w:uiPriority="48"/>
-    <w:lsdException w:name="List Table 4 Accent 5" w:uiPriority="49"/>
-    <w:lsdException w:name="List Table 5 Dark Accent 5" w:uiPriority="50"/>
-    <w:lsdException w:name="List Table 6 Colorful Accent 5" w:uiPriority="51"/>
-    <w:lsdException w:name="List Table 7 Colorful Accent 5" w:uiPriority="52"/>
-    <w:lsdException w:name="List Table 1 Light Accent 6" w:uiPriority="46"/>
-    <w:lsdException w:name="List Table 2 Accent 6" w:uiPriority="47"/>
-    <w:lsdException w:name="List Table 3 Accent 6" w:uiPriority="48"/>
-    <w:lsdException w:name="List Table 4 Accent 6" w:uiPriority="49"/>
-    <w:lsdException w:name="List Table 5 Dark Accent 6" w:uiPriority="50"/>
-    <w:lsdException w:name="List Table 6 Colorful Accent 6" w:uiPriority="51"/>
-    <w:lsdException w:name="List Table 7 Colorful Accent 6" w:uiPriority="52"/>
-  </w:latentStyles>
-  <w:style w:type="paragraph" w:default="1" w:styleId="Normal">
-    <w:name w:val="Normal"/>
-    <w:qFormat/>
-  </w:style>
-  <w:style w:type="character" w:default="1" w:styleId="DefaultParagraphFont">
-    <w:name w:val="Default Paragraph Font"/>
-    <w:uiPriority w:val="1"/>
-    <w:semiHidden/>
-    <w:unhideWhenUsed/>
-  </w:style>
-  <w:style w:type="table" w:default="1" w:styleId="TableNormal">
-    <w:name w:val="Normal Table"/>
-    <w:uiPriority w:val="99"/>
-    <w:semiHidden/>
-    <w:unhideWhenUsed/>
-    <w:tblPr>
-      <w:tblInd w:w="0" w:type="dxa"/>
-      <w:tblCellMar>
-        <w:top w:w="0" w:type="dxa"/>
-        <w:left w:w="108" w:type="dxa"/>
-        <w:bottom w:w="0" w:type="dxa"/>
-        <w:right w:w="108" w:type="dxa"/>
-      </w:tblCellMar>
-    </w:tblPr>
-  </w:style>
-  <w:style w:type="numbering" w:default="1" w:styleId="NoList">
-    <w:name w:val="No List"/>
-    <w:uiPriority w:val="99"/>
-    <w:semiHidden/>
-    <w:unhideWhenUsed/>
-  </w:style>
-  <w:style w:type="paragraph" w:customStyle="1" w:styleId="A13AC58C72F6460CAE49AF8FC4146409">
-    <w:name w:val="A13AC58C72F6460CAE49AF8FC4146409"/>
-  </w:style>
-  <w:style w:type="paragraph" w:customStyle="1" w:styleId="1FC9566347304255BB9B598AD39B3B15">
-    <w:name w:val="1FC9566347304255BB9B598AD39B3B15"/>
-  </w:style>
-  <w:style w:type="paragraph" w:customStyle="1" w:styleId="5A3E522AB39B46ECA925EEDEBAD2BDE3">
-    <w:name w:val="5A3E522AB39B46ECA925EEDEBAD2BDE3"/>
-  </w:style>
-  <w:style w:type="paragraph" w:customStyle="1" w:styleId="F7ABA5B7860C4F63A0F1228354A2F6E4">
-    <w:name w:val="F7ABA5B7860C4F63A0F1228354A2F6E4"/>
-  </w:style>
-  <w:style w:type="paragraph" w:customStyle="1" w:styleId="458C687FA6014A70875B9809D34201A4">
-    <w:name w:val="458C687FA6014A70875B9809D34201A4"/>
-  </w:style>
-  <w:style w:type="paragraph" w:customStyle="1" w:styleId="910994E92A7D49A590C79927789D3610">
-    <w:name w:val="910994E92A7D49A590C79927789D3610"/>
-  </w:style>
-  <w:style w:type="paragraph" w:customStyle="1" w:styleId="26557CFA97CA4A6FA4011194D99915CA">
-    <w:name w:val="26557CFA97CA4A6FA4011194D99915CA"/>
-  </w:style>
-  <w:style w:type="paragraph" w:styleId="ListBullet">
-    <w:name w:val="List Bullet"/>
-    <w:basedOn w:val="Normal"/>
-    <w:uiPriority w:val="7"/>
-    <w:unhideWhenUsed/>
-    <w:qFormat/>
-    <w:pPr>
-      <w:numPr>
-        <w:numId w:val="1"/>
-      </w:numPr>
-      <w:spacing w:before="120" w:after="200" w:line="264" w:lineRule="auto"/>
-    </w:pPr>
-    <w:rPr>
-      <w:color w:val="44546A" w:themeColor="text2"/>
-      <w:lang w:val="en-US" w:eastAsia="ja-JP"/>
-    </w:rPr>
-  </w:style>
-  <w:style w:type="paragraph" w:customStyle="1" w:styleId="B758BCC2D6894800819435D4DB68BE2E">
-    <w:name w:val="B758BCC2D6894800819435D4DB68BE2E"/>
-  </w:style>
-  <w:style w:type="paragraph" w:customStyle="1" w:styleId="691FE393168342BB9519B7F8B6054DB8">
-    <w:name w:val="691FE393168342BB9519B7F8B6054DB8"/>
-  </w:style>
-  <w:style w:type="paragraph" w:customStyle="1" w:styleId="7B8079A060E1465BB9148C78DE546B4E">
-    <w:name w:val="7B8079A060E1465BB9148C78DE546B4E"/>
-  </w:style>
-</w:styles>
-</file>
-
-<file path=word/glossary/webSettings.xml><?xml version="1.0" encoding="utf-8"?>
-<w:webSettings xmlns:mc="http://schemas.openxmlformats.org/markup-compatibility/2006" xmlns:r="http://schemas.openxmlformats.org/officeDocument/2006/relationships" xmlns:w="http://schemas.openxmlformats.org/wordprocessingml/2006/main" xmlns:w14="http://schemas.microsoft.com/office/word/2010/wordml" xmlns:w15="http://schemas.microsoft.com/office/word/2012/wordml" mc:Ignorable="w14 w15">
-  <w:optimizeForBrowser/>
-  <w:allowPNG/>
-</w:webSettings>
-</file>
-
 <file path=word/theme/theme1.xml><?xml version="1.0" encoding="utf-8"?>
 <a:theme xmlns:a="http://schemas.openxmlformats.org/drawingml/2006/main" name="Student Report">
   <a:themeElements>
@@ -7649,7 +7255,7 @@
 </file>
 
 <file path=customXml/itemProps1.xml><?xml version="1.0" encoding="utf-8"?>
-<ds:datastoreItem xmlns:ds="http://schemas.openxmlformats.org/officeDocument/2006/customXml" ds:itemID="{70B727B5-8736-4CC6-906C-A071FF78133F}">
+<ds:datastoreItem xmlns:ds="http://schemas.openxmlformats.org/officeDocument/2006/customXml" ds:itemID="{9083B0CF-FFF5-4A19-80B4-8F9E2EF85A41}">
   <ds:schemaRefs>
     <ds:schemaRef ds:uri="http://schemas.openxmlformats.org/officeDocument/2006/bibliography"/>
   </ds:schemaRefs>

</xml_diff>

<commit_message>
updated prof eng book
</commit_message>
<xml_diff>
--- a/assets/teaching/pro_eng/Professional_English.docx
+++ b/assets/teaching/pro_eng/Professional_English.docx
@@ -157,7 +157,7 @@
           <w:r>
             <w:fldChar w:fldCharType="separate"/>
           </w:r>
-          <w:hyperlink w:anchor="_Toc124253781" w:history="1">
+          <w:hyperlink w:anchor="_Toc124279560" w:history="1">
             <w:r>
               <w:rPr>
                 <w:rStyle w:val="Hyperlink"/>
@@ -184,7 +184,7 @@
                 <w:noProof/>
                 <w:webHidden/>
               </w:rPr>
-              <w:instrText xml:space="preserve"> PAGEREF _Toc124253781 \h </w:instrText>
+              <w:instrText xml:space="preserve"> PAGEREF _Toc124279560 \h </w:instrText>
             </w:r>
             <w:r>
               <w:rPr>
@@ -227,7 +227,7 @@
               <w:lang w:eastAsia="tr-TR"/>
             </w:rPr>
           </w:pPr>
-          <w:hyperlink w:anchor="_Toc124253782" w:history="1">
+          <w:hyperlink w:anchor="_Toc124279561" w:history="1">
             <w:r>
               <w:rPr>
                 <w:rStyle w:val="Hyperlink"/>
@@ -254,7 +254,7 @@
                 <w:noProof/>
                 <w:webHidden/>
               </w:rPr>
-              <w:instrText xml:space="preserve"> PAGEREF _Toc124253782 \h </w:instrText>
+              <w:instrText xml:space="preserve"> PAGEREF _Toc124279561 \h </w:instrText>
             </w:r>
             <w:r>
               <w:rPr>
@@ -297,7 +297,7 @@
               <w:lang w:eastAsia="tr-TR"/>
             </w:rPr>
           </w:pPr>
-          <w:hyperlink w:anchor="_Toc124253783" w:history="1">
+          <w:hyperlink w:anchor="_Toc124279562" w:history="1">
             <w:r>
               <w:rPr>
                 <w:rStyle w:val="Hyperlink"/>
@@ -324,7 +324,7 @@
                 <w:noProof/>
                 <w:webHidden/>
               </w:rPr>
-              <w:instrText xml:space="preserve"> PAGEREF _Toc124253783 \h </w:instrText>
+              <w:instrText xml:space="preserve"> PAGEREF _Toc124279562 \h </w:instrText>
             </w:r>
             <w:r>
               <w:rPr>
@@ -367,7 +367,7 @@
               <w:lang w:eastAsia="tr-TR"/>
             </w:rPr>
           </w:pPr>
-          <w:hyperlink w:anchor="_Toc124253784" w:history="1">
+          <w:hyperlink w:anchor="_Toc124279563" w:history="1">
             <w:r>
               <w:rPr>
                 <w:rStyle w:val="Hyperlink"/>
@@ -394,7 +394,7 @@
                 <w:noProof/>
                 <w:webHidden/>
               </w:rPr>
-              <w:instrText xml:space="preserve"> PAGEREF _Toc124253784 \h </w:instrText>
+              <w:instrText xml:space="preserve"> PAGEREF _Toc124279563 \h </w:instrText>
             </w:r>
             <w:r>
               <w:rPr>
@@ -437,7 +437,7 @@
               <w:lang w:eastAsia="tr-TR"/>
             </w:rPr>
           </w:pPr>
-          <w:hyperlink w:anchor="_Toc124253785" w:history="1">
+          <w:hyperlink w:anchor="_Toc124279564" w:history="1">
             <w:r>
               <w:rPr>
                 <w:rStyle w:val="Hyperlink"/>
@@ -464,7 +464,7 @@
                 <w:noProof/>
                 <w:webHidden/>
               </w:rPr>
-              <w:instrText xml:space="preserve"> PAGEREF _Toc124253785 \h </w:instrText>
+              <w:instrText xml:space="preserve"> PAGEREF _Toc124279564 \h </w:instrText>
             </w:r>
             <w:r>
               <w:rPr>
@@ -507,7 +507,7 @@
               <w:lang w:eastAsia="tr-TR"/>
             </w:rPr>
           </w:pPr>
-          <w:hyperlink w:anchor="_Toc124253786" w:history="1">
+          <w:hyperlink w:anchor="_Toc124279565" w:history="1">
             <w:r>
               <w:rPr>
                 <w:rStyle w:val="Hyperlink"/>
@@ -534,7 +534,7 @@
                 <w:noProof/>
                 <w:webHidden/>
               </w:rPr>
-              <w:instrText xml:space="preserve"> PAGEREF _Toc124253786 \h </w:instrText>
+              <w:instrText xml:space="preserve"> PAGEREF _Toc124279565 \h </w:instrText>
             </w:r>
             <w:r>
               <w:rPr>
@@ -577,7 +577,7 @@
               <w:lang w:eastAsia="tr-TR"/>
             </w:rPr>
           </w:pPr>
-          <w:hyperlink w:anchor="_Toc124253787" w:history="1">
+          <w:hyperlink w:anchor="_Toc124279566" w:history="1">
             <w:r>
               <w:rPr>
                 <w:rStyle w:val="Hyperlink"/>
@@ -604,7 +604,7 @@
                 <w:noProof/>
                 <w:webHidden/>
               </w:rPr>
-              <w:instrText xml:space="preserve"> PAGEREF _Toc124253787 \h </w:instrText>
+              <w:instrText xml:space="preserve"> PAGEREF _Toc124279566 \h </w:instrText>
             </w:r>
             <w:r>
               <w:rPr>
@@ -647,7 +647,7 @@
               <w:lang w:eastAsia="tr-TR"/>
             </w:rPr>
           </w:pPr>
-          <w:hyperlink w:anchor="_Toc124253788" w:history="1">
+          <w:hyperlink w:anchor="_Toc124279567" w:history="1">
             <w:r>
               <w:rPr>
                 <w:rStyle w:val="Hyperlink"/>
@@ -674,7 +674,7 @@
                 <w:noProof/>
                 <w:webHidden/>
               </w:rPr>
-              <w:instrText xml:space="preserve"> PAGEREF _Toc124253788 \h </w:instrText>
+              <w:instrText xml:space="preserve"> PAGEREF _Toc124279567 \h </w:instrText>
             </w:r>
             <w:r>
               <w:rPr>
@@ -717,7 +717,7 @@
               <w:lang w:eastAsia="tr-TR"/>
             </w:rPr>
           </w:pPr>
-          <w:hyperlink w:anchor="_Toc124253789" w:history="1">
+          <w:hyperlink w:anchor="_Toc124279568" w:history="1">
             <w:r>
               <w:rPr>
                 <w:rStyle w:val="Hyperlink"/>
@@ -744,7 +744,7 @@
                 <w:noProof/>
                 <w:webHidden/>
               </w:rPr>
-              <w:instrText xml:space="preserve"> PAGEREF _Toc124253789 \h </w:instrText>
+              <w:instrText xml:space="preserve"> PAGEREF _Toc124279568 \h </w:instrText>
             </w:r>
             <w:r>
               <w:rPr>
@@ -787,7 +787,7 @@
               <w:lang w:eastAsia="tr-TR"/>
             </w:rPr>
           </w:pPr>
-          <w:hyperlink w:anchor="_Toc124253790" w:history="1">
+          <w:hyperlink w:anchor="_Toc124279569" w:history="1">
             <w:r>
               <w:rPr>
                 <w:rStyle w:val="Hyperlink"/>
@@ -814,7 +814,7 @@
                 <w:noProof/>
                 <w:webHidden/>
               </w:rPr>
-              <w:instrText xml:space="preserve"> PAGEREF _Toc124253790 \h </w:instrText>
+              <w:instrText xml:space="preserve"> PAGEREF _Toc124279569 \h </w:instrText>
             </w:r>
             <w:r>
               <w:rPr>
@@ -857,7 +857,7 @@
               <w:lang w:eastAsia="tr-TR"/>
             </w:rPr>
           </w:pPr>
-          <w:hyperlink w:anchor="_Toc124253791" w:history="1">
+          <w:hyperlink w:anchor="_Toc124279570" w:history="1">
             <w:r>
               <w:rPr>
                 <w:rStyle w:val="Hyperlink"/>
@@ -884,7 +884,7 @@
                 <w:noProof/>
                 <w:webHidden/>
               </w:rPr>
-              <w:instrText xml:space="preserve"> PAGEREF _Toc124253791 \h </w:instrText>
+              <w:instrText xml:space="preserve"> PAGEREF _Toc124279570 \h </w:instrText>
             </w:r>
             <w:r>
               <w:rPr>
@@ -927,7 +927,7 @@
               <w:lang w:eastAsia="tr-TR"/>
             </w:rPr>
           </w:pPr>
-          <w:hyperlink w:anchor="_Toc124253792" w:history="1">
+          <w:hyperlink w:anchor="_Toc124279571" w:history="1">
             <w:r>
               <w:rPr>
                 <w:rStyle w:val="Hyperlink"/>
@@ -954,7 +954,7 @@
                 <w:noProof/>
                 <w:webHidden/>
               </w:rPr>
-              <w:instrText xml:space="preserve"> PAGEREF _Toc124253792 \h </w:instrText>
+              <w:instrText xml:space="preserve"> PAGEREF _Toc124279571 \h </w:instrText>
             </w:r>
             <w:r>
               <w:rPr>
@@ -997,7 +997,7 @@
               <w:lang w:eastAsia="tr-TR"/>
             </w:rPr>
           </w:pPr>
-          <w:hyperlink w:anchor="_Toc124253793" w:history="1">
+          <w:hyperlink w:anchor="_Toc124279572" w:history="1">
             <w:r>
               <w:rPr>
                 <w:rStyle w:val="Hyperlink"/>
@@ -1024,7 +1024,7 @@
                 <w:noProof/>
                 <w:webHidden/>
               </w:rPr>
-              <w:instrText xml:space="preserve"> PAGEREF _Toc124253793 \h </w:instrText>
+              <w:instrText xml:space="preserve"> PAGEREF _Toc124279572 \h </w:instrText>
             </w:r>
             <w:r>
               <w:rPr>
@@ -1067,7 +1067,7 @@
               <w:lang w:eastAsia="tr-TR"/>
             </w:rPr>
           </w:pPr>
-          <w:hyperlink w:anchor="_Toc124253794" w:history="1">
+          <w:hyperlink w:anchor="_Toc124279573" w:history="1">
             <w:r>
               <w:rPr>
                 <w:rStyle w:val="Hyperlink"/>
@@ -1094,7 +1094,7 @@
                 <w:noProof/>
                 <w:webHidden/>
               </w:rPr>
-              <w:instrText xml:space="preserve"> PAGEREF _Toc124253794 \h </w:instrText>
+              <w:instrText xml:space="preserve"> PAGEREF _Toc124279573 \h </w:instrText>
             </w:r>
             <w:r>
               <w:rPr>
@@ -1137,7 +1137,7 @@
               <w:lang w:eastAsia="tr-TR"/>
             </w:rPr>
           </w:pPr>
-          <w:hyperlink w:anchor="_Toc124253795" w:history="1">
+          <w:hyperlink w:anchor="_Toc124279574" w:history="1">
             <w:r>
               <w:rPr>
                 <w:rStyle w:val="Hyperlink"/>
@@ -1164,7 +1164,7 @@
                 <w:noProof/>
                 <w:webHidden/>
               </w:rPr>
-              <w:instrText xml:space="preserve"> PAGEREF _Toc124253795 \h </w:instrText>
+              <w:instrText xml:space="preserve"> PAGEREF _Toc124279574 \h </w:instrText>
             </w:r>
             <w:r>
               <w:rPr>
@@ -1207,7 +1207,7 @@
               <w:lang w:eastAsia="tr-TR"/>
             </w:rPr>
           </w:pPr>
-          <w:hyperlink w:anchor="_Toc124253796" w:history="1">
+          <w:hyperlink w:anchor="_Toc124279575" w:history="1">
             <w:r>
               <w:rPr>
                 <w:rStyle w:val="Hyperlink"/>
@@ -1234,7 +1234,7 @@
                 <w:noProof/>
                 <w:webHidden/>
               </w:rPr>
-              <w:instrText xml:space="preserve"> PAGEREF _Toc124253796 \h </w:instrText>
+              <w:instrText xml:space="preserve"> PAGEREF _Toc124279575 \h </w:instrText>
             </w:r>
             <w:r>
               <w:rPr>
@@ -1255,6 +1255,566 @@
                 <w:webHidden/>
               </w:rPr>
               <w:t>44</w:t>
+            </w:r>
+            <w:r>
+              <w:rPr>
+                <w:noProof/>
+                <w:webHidden/>
+              </w:rPr>
+              <w:fldChar w:fldCharType="end"/>
+            </w:r>
+          </w:hyperlink>
+        </w:p>
+        <w:p>
+          <w:pPr>
+            <w:pStyle w:val="TOC1"/>
+            <w:tabs>
+              <w:tab w:val="right" w:leader="dot" w:pos="8630"/>
+            </w:tabs>
+            <w:rPr>
+              <w:noProof/>
+              <w:color w:val="auto"/>
+              <w:lang w:eastAsia="tr-TR"/>
+            </w:rPr>
+          </w:pPr>
+          <w:hyperlink w:anchor="_Toc124279576" w:history="1">
+            <w:r>
+              <w:rPr>
+                <w:rStyle w:val="Hyperlink"/>
+                <w:noProof/>
+              </w:rPr>
+              <w:t>Online Auction System</w:t>
+            </w:r>
+            <w:r>
+              <w:rPr>
+                <w:noProof/>
+                <w:webHidden/>
+              </w:rPr>
+              <w:tab/>
+            </w:r>
+            <w:r>
+              <w:rPr>
+                <w:noProof/>
+                <w:webHidden/>
+              </w:rPr>
+              <w:fldChar w:fldCharType="begin"/>
+            </w:r>
+            <w:r>
+              <w:rPr>
+                <w:noProof/>
+                <w:webHidden/>
+              </w:rPr>
+              <w:instrText xml:space="preserve"> PAGEREF _Toc124279576 \h </w:instrText>
+            </w:r>
+            <w:r>
+              <w:rPr>
+                <w:noProof/>
+                <w:webHidden/>
+              </w:rPr>
+            </w:r>
+            <w:r>
+              <w:rPr>
+                <w:noProof/>
+                <w:webHidden/>
+              </w:rPr>
+              <w:fldChar w:fldCharType="separate"/>
+            </w:r>
+            <w:r>
+              <w:rPr>
+                <w:noProof/>
+                <w:webHidden/>
+              </w:rPr>
+              <w:t>47</w:t>
+            </w:r>
+            <w:r>
+              <w:rPr>
+                <w:noProof/>
+                <w:webHidden/>
+              </w:rPr>
+              <w:fldChar w:fldCharType="end"/>
+            </w:r>
+          </w:hyperlink>
+        </w:p>
+        <w:p>
+          <w:pPr>
+            <w:pStyle w:val="TOC1"/>
+            <w:tabs>
+              <w:tab w:val="right" w:leader="dot" w:pos="8630"/>
+            </w:tabs>
+            <w:rPr>
+              <w:noProof/>
+              <w:color w:val="auto"/>
+              <w:lang w:eastAsia="tr-TR"/>
+            </w:rPr>
+          </w:pPr>
+          <w:hyperlink w:anchor="_Toc124279577" w:history="1">
+            <w:r>
+              <w:rPr>
+                <w:rStyle w:val="Hyperlink"/>
+                <w:noProof/>
+              </w:rPr>
+              <w:t>e-Authentication system</w:t>
+            </w:r>
+            <w:r>
+              <w:rPr>
+                <w:noProof/>
+                <w:webHidden/>
+              </w:rPr>
+              <w:tab/>
+            </w:r>
+            <w:r>
+              <w:rPr>
+                <w:noProof/>
+                <w:webHidden/>
+              </w:rPr>
+              <w:fldChar w:fldCharType="begin"/>
+            </w:r>
+            <w:r>
+              <w:rPr>
+                <w:noProof/>
+                <w:webHidden/>
+              </w:rPr>
+              <w:instrText xml:space="preserve"> PAGEREF _Toc124279577 \h </w:instrText>
+            </w:r>
+            <w:r>
+              <w:rPr>
+                <w:noProof/>
+                <w:webHidden/>
+              </w:rPr>
+            </w:r>
+            <w:r>
+              <w:rPr>
+                <w:noProof/>
+                <w:webHidden/>
+              </w:rPr>
+              <w:fldChar w:fldCharType="separate"/>
+            </w:r>
+            <w:r>
+              <w:rPr>
+                <w:noProof/>
+                <w:webHidden/>
+              </w:rPr>
+              <w:t>50</w:t>
+            </w:r>
+            <w:r>
+              <w:rPr>
+                <w:noProof/>
+                <w:webHidden/>
+              </w:rPr>
+              <w:fldChar w:fldCharType="end"/>
+            </w:r>
+          </w:hyperlink>
+        </w:p>
+        <w:p>
+          <w:pPr>
+            <w:pStyle w:val="TOC1"/>
+            <w:tabs>
+              <w:tab w:val="right" w:leader="dot" w:pos="8630"/>
+            </w:tabs>
+            <w:rPr>
+              <w:noProof/>
+              <w:color w:val="auto"/>
+              <w:lang w:eastAsia="tr-TR"/>
+            </w:rPr>
+          </w:pPr>
+          <w:hyperlink w:anchor="_Toc124279578" w:history="1">
+            <w:r>
+              <w:rPr>
+                <w:rStyle w:val="Hyperlink"/>
+                <w:noProof/>
+              </w:rPr>
+              <w:t>Search Engine</w:t>
+            </w:r>
+            <w:r>
+              <w:rPr>
+                <w:noProof/>
+                <w:webHidden/>
+              </w:rPr>
+              <w:tab/>
+            </w:r>
+            <w:r>
+              <w:rPr>
+                <w:noProof/>
+                <w:webHidden/>
+              </w:rPr>
+              <w:fldChar w:fldCharType="begin"/>
+            </w:r>
+            <w:r>
+              <w:rPr>
+                <w:noProof/>
+                <w:webHidden/>
+              </w:rPr>
+              <w:instrText xml:space="preserve"> PAGEREF _Toc124279578 \h </w:instrText>
+            </w:r>
+            <w:r>
+              <w:rPr>
+                <w:noProof/>
+                <w:webHidden/>
+              </w:rPr>
+            </w:r>
+            <w:r>
+              <w:rPr>
+                <w:noProof/>
+                <w:webHidden/>
+              </w:rPr>
+              <w:fldChar w:fldCharType="separate"/>
+            </w:r>
+            <w:r>
+              <w:rPr>
+                <w:noProof/>
+                <w:webHidden/>
+              </w:rPr>
+              <w:t>53</w:t>
+            </w:r>
+            <w:r>
+              <w:rPr>
+                <w:noProof/>
+                <w:webHidden/>
+              </w:rPr>
+              <w:fldChar w:fldCharType="end"/>
+            </w:r>
+          </w:hyperlink>
+        </w:p>
+        <w:p>
+          <w:pPr>
+            <w:pStyle w:val="TOC1"/>
+            <w:tabs>
+              <w:tab w:val="right" w:leader="dot" w:pos="8630"/>
+            </w:tabs>
+            <w:rPr>
+              <w:noProof/>
+              <w:color w:val="auto"/>
+              <w:lang w:eastAsia="tr-TR"/>
+            </w:rPr>
+          </w:pPr>
+          <w:hyperlink w:anchor="_Toc124279579" w:history="1">
+            <w:r>
+              <w:rPr>
+                <w:rStyle w:val="Hyperlink"/>
+                <w:noProof/>
+              </w:rPr>
+              <w:t>Version Control</w:t>
+            </w:r>
+            <w:r>
+              <w:rPr>
+                <w:noProof/>
+                <w:webHidden/>
+              </w:rPr>
+              <w:tab/>
+            </w:r>
+            <w:r>
+              <w:rPr>
+                <w:noProof/>
+                <w:webHidden/>
+              </w:rPr>
+              <w:fldChar w:fldCharType="begin"/>
+            </w:r>
+            <w:r>
+              <w:rPr>
+                <w:noProof/>
+                <w:webHidden/>
+              </w:rPr>
+              <w:instrText xml:space="preserve"> PAGEREF _Toc124279579 \h </w:instrText>
+            </w:r>
+            <w:r>
+              <w:rPr>
+                <w:noProof/>
+                <w:webHidden/>
+              </w:rPr>
+            </w:r>
+            <w:r>
+              <w:rPr>
+                <w:noProof/>
+                <w:webHidden/>
+              </w:rPr>
+              <w:fldChar w:fldCharType="separate"/>
+            </w:r>
+            <w:r>
+              <w:rPr>
+                <w:noProof/>
+                <w:webHidden/>
+              </w:rPr>
+              <w:t>55</w:t>
+            </w:r>
+            <w:r>
+              <w:rPr>
+                <w:noProof/>
+                <w:webHidden/>
+              </w:rPr>
+              <w:fldChar w:fldCharType="end"/>
+            </w:r>
+          </w:hyperlink>
+        </w:p>
+        <w:p>
+          <w:pPr>
+            <w:pStyle w:val="TOC1"/>
+            <w:tabs>
+              <w:tab w:val="right" w:leader="dot" w:pos="8630"/>
+            </w:tabs>
+            <w:rPr>
+              <w:noProof/>
+              <w:color w:val="auto"/>
+              <w:lang w:eastAsia="tr-TR"/>
+            </w:rPr>
+          </w:pPr>
+          <w:hyperlink w:anchor="_Toc124279580" w:history="1">
+            <w:r>
+              <w:rPr>
+                <w:rStyle w:val="Hyperlink"/>
+                <w:noProof/>
+              </w:rPr>
+              <w:t>Devops</w:t>
+            </w:r>
+            <w:r>
+              <w:rPr>
+                <w:noProof/>
+                <w:webHidden/>
+              </w:rPr>
+              <w:tab/>
+            </w:r>
+            <w:r>
+              <w:rPr>
+                <w:noProof/>
+                <w:webHidden/>
+              </w:rPr>
+              <w:fldChar w:fldCharType="begin"/>
+            </w:r>
+            <w:r>
+              <w:rPr>
+                <w:noProof/>
+                <w:webHidden/>
+              </w:rPr>
+              <w:instrText xml:space="preserve"> PAGEREF _Toc124279580 \h </w:instrText>
+            </w:r>
+            <w:r>
+              <w:rPr>
+                <w:noProof/>
+                <w:webHidden/>
+              </w:rPr>
+            </w:r>
+            <w:r>
+              <w:rPr>
+                <w:noProof/>
+                <w:webHidden/>
+              </w:rPr>
+              <w:fldChar w:fldCharType="separate"/>
+            </w:r>
+            <w:r>
+              <w:rPr>
+                <w:noProof/>
+                <w:webHidden/>
+              </w:rPr>
+              <w:t>57</w:t>
+            </w:r>
+            <w:r>
+              <w:rPr>
+                <w:noProof/>
+                <w:webHidden/>
+              </w:rPr>
+              <w:fldChar w:fldCharType="end"/>
+            </w:r>
+          </w:hyperlink>
+        </w:p>
+        <w:p>
+          <w:pPr>
+            <w:pStyle w:val="TOC1"/>
+            <w:tabs>
+              <w:tab w:val="right" w:leader="dot" w:pos="8630"/>
+            </w:tabs>
+            <w:rPr>
+              <w:noProof/>
+              <w:color w:val="auto"/>
+              <w:lang w:eastAsia="tr-TR"/>
+            </w:rPr>
+          </w:pPr>
+          <w:hyperlink w:anchor="_Toc124279581" w:history="1">
+            <w:r>
+              <w:rPr>
+                <w:rStyle w:val="Hyperlink"/>
+                <w:noProof/>
+              </w:rPr>
+              <w:t>Natural Language Processing</w:t>
+            </w:r>
+            <w:r>
+              <w:rPr>
+                <w:noProof/>
+                <w:webHidden/>
+              </w:rPr>
+              <w:tab/>
+            </w:r>
+            <w:r>
+              <w:rPr>
+                <w:noProof/>
+                <w:webHidden/>
+              </w:rPr>
+              <w:fldChar w:fldCharType="begin"/>
+            </w:r>
+            <w:r>
+              <w:rPr>
+                <w:noProof/>
+                <w:webHidden/>
+              </w:rPr>
+              <w:instrText xml:space="preserve"> PAGEREF _Toc124279581 \h </w:instrText>
+            </w:r>
+            <w:r>
+              <w:rPr>
+                <w:noProof/>
+                <w:webHidden/>
+              </w:rPr>
+            </w:r>
+            <w:r>
+              <w:rPr>
+                <w:noProof/>
+                <w:webHidden/>
+              </w:rPr>
+              <w:fldChar w:fldCharType="separate"/>
+            </w:r>
+            <w:r>
+              <w:rPr>
+                <w:noProof/>
+                <w:webHidden/>
+              </w:rPr>
+              <w:t>59</w:t>
+            </w:r>
+            <w:r>
+              <w:rPr>
+                <w:noProof/>
+                <w:webHidden/>
+              </w:rPr>
+              <w:fldChar w:fldCharType="end"/>
+            </w:r>
+          </w:hyperlink>
+        </w:p>
+        <w:p>
+          <w:pPr>
+            <w:pStyle w:val="TOC1"/>
+            <w:tabs>
+              <w:tab w:val="right" w:leader="dot" w:pos="8630"/>
+            </w:tabs>
+            <w:rPr>
+              <w:noProof/>
+              <w:color w:val="auto"/>
+              <w:lang w:eastAsia="tr-TR"/>
+            </w:rPr>
+          </w:pPr>
+          <w:hyperlink w:anchor="_Toc124279582" w:history="1">
+            <w:r>
+              <w:rPr>
+                <w:rStyle w:val="Hyperlink"/>
+                <w:noProof/>
+              </w:rPr>
+              <w:t>Web Browser</w:t>
+            </w:r>
+            <w:r>
+              <w:rPr>
+                <w:noProof/>
+                <w:webHidden/>
+              </w:rPr>
+              <w:tab/>
+            </w:r>
+            <w:r>
+              <w:rPr>
+                <w:noProof/>
+                <w:webHidden/>
+              </w:rPr>
+              <w:fldChar w:fldCharType="begin"/>
+            </w:r>
+            <w:r>
+              <w:rPr>
+                <w:noProof/>
+                <w:webHidden/>
+              </w:rPr>
+              <w:instrText xml:space="preserve"> PAGEREF _Toc124279582 \h </w:instrText>
+            </w:r>
+            <w:r>
+              <w:rPr>
+                <w:noProof/>
+                <w:webHidden/>
+              </w:rPr>
+            </w:r>
+            <w:r>
+              <w:rPr>
+                <w:noProof/>
+                <w:webHidden/>
+              </w:rPr>
+              <w:fldChar w:fldCharType="separate"/>
+            </w:r>
+            <w:r>
+              <w:rPr>
+                <w:noProof/>
+                <w:webHidden/>
+              </w:rPr>
+              <w:t>61</w:t>
+            </w:r>
+            <w:r>
+              <w:rPr>
+                <w:noProof/>
+                <w:webHidden/>
+              </w:rPr>
+              <w:fldChar w:fldCharType="end"/>
+            </w:r>
+          </w:hyperlink>
+        </w:p>
+        <w:p>
+          <w:pPr>
+            <w:pStyle w:val="TOC1"/>
+            <w:tabs>
+              <w:tab w:val="right" w:leader="dot" w:pos="8630"/>
+            </w:tabs>
+            <w:rPr>
+              <w:noProof/>
+              <w:color w:val="auto"/>
+              <w:lang w:eastAsia="tr-TR"/>
+            </w:rPr>
+          </w:pPr>
+          <w:hyperlink w:anchor="_Toc124279583" w:history="1">
+            <w:r>
+              <w:rPr>
+                <w:rStyle w:val="Hyperlink"/>
+                <w:noProof/>
+              </w:rPr>
+              <w:t>Communication</w:t>
+            </w:r>
+            <w:r>
+              <w:rPr>
+                <w:noProof/>
+                <w:webHidden/>
+              </w:rPr>
+              <w:tab/>
+            </w:r>
+            <w:r>
+              <w:rPr>
+                <w:noProof/>
+                <w:webHidden/>
+              </w:rPr>
+              <w:fldChar w:fldCharType="begin"/>
+            </w:r>
+            <w:r>
+              <w:rPr>
+                <w:noProof/>
+                <w:webHidden/>
+              </w:rPr>
+              <w:instrText xml:space="preserve"> PAGEREF _Toc124279583 \h </w:instrText>
+            </w:r>
+            <w:r>
+              <w:rPr>
+                <w:noProof/>
+                <w:webHidden/>
+              </w:rPr>
+            </w:r>
+            <w:r>
+              <w:rPr>
+                <w:noProof/>
+                <w:webHidden/>
+              </w:rPr>
+              <w:fldChar w:fldCharType="separate"/>
+            </w:r>
+            <w:r>
+              <w:rPr>
+                <w:noProof/>
+                <w:webHidden/>
+              </w:rPr>
+              <w:t>63</w:t>
             </w:r>
             <w:r>
               <w:rPr>
@@ -1292,7 +1852,7 @@
       <w:pPr>
         <w:pStyle w:val="Heading1"/>
       </w:pPr>
-      <w:bookmarkStart w:id="5" w:name="_Toc124253781"/>
+      <w:bookmarkStart w:id="5" w:name="_Toc124279560"/>
       <w:r>
         <w:lastRenderedPageBreak/>
         <w:t>Living With Computers</w:t>
@@ -1512,6 +2072,8 @@
       <w:r>
         <w:t>"The excessive use of technology and digital devices has led to an increase in Screen time, which has been linked to several health issues."</w:t>
       </w:r>
+      <w:bookmarkStart w:id="6" w:name="_GoBack"/>
+      <w:bookmarkEnd w:id="6"/>
     </w:p>
     <w:p/>
     <w:p>
@@ -1531,12 +2093,12 @@
       <w:pPr>
         <w:pStyle w:val="Heading1"/>
       </w:pPr>
-      <w:bookmarkStart w:id="6" w:name="_Toc124253782"/>
+      <w:bookmarkStart w:id="7" w:name="_Toc124279561"/>
       <w:r>
         <w:lastRenderedPageBreak/>
         <w:t>The Parts of a Computer</w:t>
       </w:r>
-      <w:bookmarkEnd w:id="6"/>
+      <w:bookmarkEnd w:id="7"/>
     </w:p>
     <w:p>
       <w:r>
@@ -1756,12 +2318,12 @@
       <w:pPr>
         <w:pStyle w:val="Heading1"/>
       </w:pPr>
-      <w:bookmarkStart w:id="7" w:name="_Toc124253783"/>
+      <w:bookmarkStart w:id="8" w:name="_Toc124279562"/>
       <w:r>
         <w:lastRenderedPageBreak/>
         <w:t>From Mainframes to Wearable Computers</w:t>
       </w:r>
-      <w:bookmarkEnd w:id="7"/>
+      <w:bookmarkEnd w:id="8"/>
     </w:p>
     <w:p>
       <w:r>
@@ -1979,12 +2541,12 @@
       <w:pPr>
         <w:pStyle w:val="Heading1"/>
       </w:pPr>
-      <w:bookmarkStart w:id="8" w:name="_Toc124253784"/>
+      <w:bookmarkStart w:id="9" w:name="_Toc124279563"/>
       <w:r>
         <w:lastRenderedPageBreak/>
         <w:t>Interacting With Computers</w:t>
       </w:r>
-      <w:bookmarkEnd w:id="8"/>
+      <w:bookmarkEnd w:id="9"/>
     </w:p>
     <w:p>
       <w:pPr>
@@ -2255,12 +2817,12 @@
       <w:pPr>
         <w:pStyle w:val="Heading1"/>
       </w:pPr>
-      <w:bookmarkStart w:id="9" w:name="_Toc124253785"/>
+      <w:bookmarkStart w:id="10" w:name="_Toc124279564"/>
       <w:r>
         <w:lastRenderedPageBreak/>
         <w:t>Graphical User Interface (GUI)</w:t>
       </w:r>
-      <w:bookmarkEnd w:id="9"/>
+      <w:bookmarkEnd w:id="10"/>
     </w:p>
     <w:p>
       <w:r>
@@ -2454,12 +3016,12 @@
       <w:pPr>
         <w:pStyle w:val="Heading1"/>
       </w:pPr>
-      <w:bookmarkStart w:id="10" w:name="_Toc124253786"/>
+      <w:bookmarkStart w:id="11" w:name="_Toc124279565"/>
       <w:r>
         <w:lastRenderedPageBreak/>
         <w:t>The Eyes Of a PC</w:t>
       </w:r>
-      <w:bookmarkEnd w:id="10"/>
+      <w:bookmarkEnd w:id="11"/>
     </w:p>
     <w:p>
       <w:r>
@@ -2657,12 +3219,12 @@
       <w:pPr>
         <w:pStyle w:val="Heading1"/>
       </w:pPr>
-      <w:bookmarkStart w:id="11" w:name="_Toc124253787"/>
+      <w:bookmarkStart w:id="12" w:name="_Toc124279566"/>
       <w:r>
         <w:lastRenderedPageBreak/>
         <w:t>Word Processing</w:t>
       </w:r>
-      <w:bookmarkEnd w:id="11"/>
+      <w:bookmarkEnd w:id="12"/>
     </w:p>
     <w:p>
       <w:r>
@@ -2839,12 +3401,12 @@
       <w:pPr>
         <w:pStyle w:val="Heading1"/>
       </w:pPr>
-      <w:bookmarkStart w:id="12" w:name="_Toc124253788"/>
+      <w:bookmarkStart w:id="13" w:name="_Toc124279567"/>
       <w:r>
         <w:lastRenderedPageBreak/>
         <w:t>Spreadsheets</w:t>
       </w:r>
-      <w:bookmarkEnd w:id="12"/>
+      <w:bookmarkEnd w:id="13"/>
     </w:p>
     <w:p>
       <w:r>
@@ -3001,7 +3563,7 @@
       <w:pPr>
         <w:pStyle w:val="Heading1"/>
       </w:pPr>
-      <w:bookmarkStart w:id="13" w:name="_Toc124253789"/>
+      <w:bookmarkStart w:id="14" w:name="_Toc124279568"/>
       <w:r>
         <w:lastRenderedPageBreak/>
         <w:t>Presentation</w:t>
@@ -3009,7 +3571,7 @@
       <w:r>
         <w:t xml:space="preserve"> Software</w:t>
       </w:r>
-      <w:bookmarkEnd w:id="13"/>
+      <w:bookmarkEnd w:id="14"/>
     </w:p>
     <w:p>
       <w:r>
@@ -3170,12 +3732,12 @@
       <w:pPr>
         <w:pStyle w:val="Heading1"/>
       </w:pPr>
-      <w:bookmarkStart w:id="14" w:name="_Toc124253790"/>
+      <w:bookmarkStart w:id="15" w:name="_Toc124279569"/>
       <w:r>
         <w:lastRenderedPageBreak/>
         <w:t>Databases</w:t>
       </w:r>
-      <w:bookmarkEnd w:id="14"/>
+      <w:bookmarkEnd w:id="15"/>
     </w:p>
     <w:p>
       <w:r>
@@ -3322,12 +3884,12 @@
       <w:pPr>
         <w:pStyle w:val="Heading1"/>
       </w:pPr>
-      <w:bookmarkStart w:id="15" w:name="_Toc124253791"/>
+      <w:bookmarkStart w:id="16" w:name="_Toc124279570"/>
       <w:r>
         <w:lastRenderedPageBreak/>
         <w:t>File Formats</w:t>
       </w:r>
-      <w:bookmarkEnd w:id="15"/>
+      <w:bookmarkEnd w:id="16"/>
     </w:p>
     <w:p>
       <w:r>
@@ -3459,12 +4021,12 @@
       <w:pPr>
         <w:pStyle w:val="Heading1"/>
       </w:pPr>
-      <w:bookmarkStart w:id="16" w:name="_Toc124253792"/>
+      <w:bookmarkStart w:id="17" w:name="_Toc124279571"/>
       <w:r>
         <w:lastRenderedPageBreak/>
         <w:t>Coding</w:t>
       </w:r>
-      <w:bookmarkEnd w:id="16"/>
+      <w:bookmarkEnd w:id="17"/>
     </w:p>
     <w:p>
       <w:r>
@@ -3624,12 +4186,12 @@
       <w:pPr>
         <w:pStyle w:val="Heading1"/>
       </w:pPr>
-      <w:bookmarkStart w:id="17" w:name="_Toc124253793"/>
+      <w:bookmarkStart w:id="18" w:name="_Toc124279572"/>
       <w:r>
         <w:lastRenderedPageBreak/>
         <w:t>Jobs in Computer Science</w:t>
       </w:r>
-      <w:bookmarkEnd w:id="17"/>
+      <w:bookmarkEnd w:id="18"/>
     </w:p>
     <w:p>
       <w:r>
@@ -3847,12 +4409,12 @@
       <w:pPr>
         <w:pStyle w:val="Heading1"/>
       </w:pPr>
-      <w:bookmarkStart w:id="18" w:name="_Toc124253794"/>
+      <w:bookmarkStart w:id="19" w:name="_Toc124279573"/>
       <w:r>
         <w:lastRenderedPageBreak/>
         <w:t>Internet</w:t>
       </w:r>
-      <w:bookmarkEnd w:id="18"/>
+      <w:bookmarkEnd w:id="19"/>
     </w:p>
     <w:p>
       <w:r>
@@ -4008,12 +4570,12 @@
       <w:pPr>
         <w:pStyle w:val="Heading1"/>
       </w:pPr>
-      <w:bookmarkStart w:id="19" w:name="_Toc124253795"/>
+      <w:bookmarkStart w:id="20" w:name="_Toc124279574"/>
       <w:r>
         <w:lastRenderedPageBreak/>
         <w:t>Malwares</w:t>
       </w:r>
-      <w:bookmarkEnd w:id="19"/>
+      <w:bookmarkEnd w:id="20"/>
     </w:p>
     <w:p>
       <w:r>
@@ -4176,12 +4738,12 @@
       <w:pPr>
         <w:pStyle w:val="Heading1"/>
       </w:pPr>
-      <w:bookmarkStart w:id="20" w:name="_Toc124253796"/>
+      <w:bookmarkStart w:id="21" w:name="_Toc124279575"/>
       <w:r>
         <w:lastRenderedPageBreak/>
         <w:t>Face Detection</w:t>
       </w:r>
-      <w:bookmarkEnd w:id="20"/>
+      <w:bookmarkEnd w:id="21"/>
     </w:p>
     <w:p>
       <w:r>
@@ -4432,6 +4994,7 @@
       <w:pPr>
         <w:pStyle w:val="Heading1"/>
       </w:pPr>
+      <w:bookmarkStart w:id="22" w:name="_Toc124279576"/>
       <w:r>
         <w:lastRenderedPageBreak/>
         <w:t>O</w:t>
@@ -4451,6 +5014,7 @@
       <w:r>
         <w:t>ystem</w:t>
       </w:r>
+      <w:bookmarkEnd w:id="22"/>
     </w:p>
     <w:p>
       <w:r>
@@ -4683,10 +5247,12 @@
       <w:pPr>
         <w:pStyle w:val="Heading1"/>
       </w:pPr>
+      <w:bookmarkStart w:id="23" w:name="_Toc124279577"/>
       <w:r>
         <w:lastRenderedPageBreak/>
         <w:t>e-Authentication system</w:t>
       </w:r>
+      <w:bookmarkEnd w:id="23"/>
     </w:p>
     <w:p>
       <w:r>
@@ -4882,10 +5448,12 @@
       <w:pPr>
         <w:pStyle w:val="Heading1"/>
       </w:pPr>
+      <w:bookmarkStart w:id="24" w:name="_Toc124279578"/>
       <w:r>
         <w:lastRenderedPageBreak/>
         <w:t>Search Engine</w:t>
       </w:r>
+      <w:bookmarkEnd w:id="24"/>
     </w:p>
     <w:p>
       <w:r>
@@ -4921,8 +5489,90 @@
       </w:r>
     </w:p>
     <w:p>
-      <w:bookmarkStart w:id="21" w:name="_GoBack"/>
-      <w:bookmarkEnd w:id="21"/>
+      <w:r>
+        <w:t>Search engine (Arama motoru): A software application that enables users to find information on the internet by providing a keyword or phrase.</w:t>
+      </w:r>
+    </w:p>
+    <w:p>
+      <w:r>
+        <w:t>Web crawling (Web tarama): The process of visiting websites and collecting information about their contents.</w:t>
+      </w:r>
+    </w:p>
+    <w:p>
+      <w:r>
+        <w:t>Spider or robot (Örümcek veya robot): A program that follows links on a website to discover new pages and retrieves their contents for analysis.</w:t>
+      </w:r>
+    </w:p>
+    <w:p>
+      <w:r>
+        <w:lastRenderedPageBreak/>
+        <w:t>Queue (Kuyruk): A data structure that the crawler uses to keep track of pages it needs to visit.</w:t>
+      </w:r>
+    </w:p>
+    <w:p>
+      <w:r>
+        <w:t>Set (Küme): A data structure that the crawler uses to keep track of the pages it has already visited to avoid revisiting them.</w:t>
+      </w:r>
+    </w:p>
+    <w:p>
+      <w:r>
+        <w:t>Indexing (Dizinleme): The process of converting the raw data into a structured format that can be queried.</w:t>
+      </w:r>
+    </w:p>
+    <w:p>
+      <w:r>
+        <w:t>Tokenizing (Tokenleme): The process of breaking text on the pages into individual words.</w:t>
+      </w:r>
+    </w:p>
+    <w:p>
+      <w:r>
+        <w:t>Document id (Belge kimliği): A unique numerical identifier assigned to each page.</w:t>
+      </w:r>
+    </w:p>
+    <w:p>
+      <w:r>
+        <w:t>Inverted index (Ters dizin): A data structure that maps each word to a list of document ids that contain it.</w:t>
+      </w:r>
+    </w:p>
+    <w:p>
+      <w:r>
+        <w:t>Information retrieval (Bilgi çekme): Algorithms used to find and rank the most relevant pages in response to a query.</w:t>
+      </w:r>
+    </w:p>
+    <w:p>
+      <w:r>
+        <w:t>PageRank (Sayfa derecesi): A ranking algorithm based on the number and quality of links pointing to a page.</w:t>
+      </w:r>
+    </w:p>
+    <w:p>
+      <w:r>
+        <w:t>Boolean operators (Boolean işleticileri): Advanced search features such as "AND," "OR," and "NOT" that help users refine their queries.</w:t>
+      </w:r>
+    </w:p>
+    <w:p>
+      <w:r>
+        <w:t>Wildcard characters (Joker karakterleri): Advanced search features that allow users to use a symbol to represent one or more characters in a word.</w:t>
+      </w:r>
+    </w:p>
+    <w:p>
+      <w:r>
+        <w:t>Proximity search (Yakınlık araması): Advanced search feature that allows users to search for words that are close to each other.</w:t>
+      </w:r>
+    </w:p>
+    <w:p>
+      <w:r>
+        <w:t>Spelling correction (Yazım düzeltme): A feature that suggests correct spellings for mis-typed queries</w:t>
+      </w:r>
+    </w:p>
+    <w:p>
+      <w:r>
+        <w:t>Auto-suggestions (Otomatik öneriler): A feature that suggests possible queries as the user types.</w:t>
+      </w:r>
+    </w:p>
+    <w:p>
+      <w:r>
+        <w:t>Synonym handling (Eşanlamlı kelime işleme): A feature that expands a query to include synonyms of the query keywords.</w:t>
+      </w:r>
     </w:p>
     <w:p>
       <w:pPr>
@@ -4938,6 +5588,56 @@
         <w:t>a Sentence</w:t>
       </w:r>
     </w:p>
+    <w:p/>
+    <w:p>
+      <w:pPr>
+        <w:jc w:val="left"/>
+      </w:pPr>
+      <w:r>
+        <w:br w:type="page"/>
+      </w:r>
+    </w:p>
+    <w:p>
+      <w:pPr>
+        <w:pStyle w:val="Heading1"/>
+      </w:pPr>
+      <w:bookmarkStart w:id="25" w:name="_Toc124279579"/>
+      <w:r>
+        <w:lastRenderedPageBreak/>
+        <w:t>Version Control</w:t>
+      </w:r>
+      <w:bookmarkEnd w:id="25"/>
+    </w:p>
+    <w:p>
+      <w:r>
+        <w:t>Version control is an essential aspect of software development, allowing developers to track and manage changes to their code over time. The most widely used version control system in the computer science industry is Git, a distributed version control system that was created by Linus Torvalds in 2005.</w:t>
+      </w:r>
+    </w:p>
+    <w:p>
+      <w:r>
+        <w:t>One of the key features of Git is its ability to handle multiple branches of development simultaneously. Branches are used to separate different stages of development, such as new features, bug fixes, and release candidates. This allows developers to work on multiple tasks at the same time without interfering with each other's work. The process of merging changes from one branch to another is called "merging" and it is done using "merge conflicts" resolution techniques.</w:t>
+      </w:r>
+    </w:p>
+    <w:p>
+      <w:r>
+        <w:t>Another important feature of Git is its ability to handle conflicts and errors. When multiple developers are working on the same codebase, it is common for conflicts to arise. Git provides a robust mechanism for handling merge conflicts, allowing developers to resolve them easily. Git also has a "stash" feature that allows developers to temporarily save changes in a safe place, so that they can switch to a different branch without losing their work. Additionally, Git has the ability to rollback the code to a previous version, which is referred to as "revert" .</w:t>
+      </w:r>
+    </w:p>
+    <w:p>
+      <w:r>
+        <w:t>To collaborate with other developers, Git uses a centralized repository called "remote repository" . The remote repository is usually hosted on a server, such as GitHub, GitLab, or Bitbucket. Developers can "clone" a remote repository to their local machine, make changes to the code, and then "push" those changes back to the remote repository. Additionally, developers can "pull" changes from the remote repository to their local machine, keeping their code up to date with the latest changes.</w:t>
+      </w:r>
+    </w:p>
+    <w:p>
+      <w:r>
+        <w:t>Git also allows for code review through "pull requests" . A pull request is a request for another developer to review and potentially merge changes into a branch. Pull requests are an effective way to review code and catch bugs or errors before they are merged into the main branch. With the help of pull request, developers can keep the codebase stable, maintain high-quality code and improve the collaboration.</w:t>
+      </w:r>
+    </w:p>
+    <w:p>
+      <w:r>
+        <w:t>Overall, version control is a critical aspect of software development, and Git is an extremely powerful tool for managing code and collaborating with other developers. It allows developers to easily track, merge and handle conflicts, review and maintain high-quality code, and collaborate with other developers, which all lead to a better and more efficient development process.</w:t>
+      </w:r>
+    </w:p>
     <w:p>
       <w:pPr>
         <w:pStyle w:val="altbalk"/>
@@ -4946,13 +5646,195 @@
         <w:t>Dictionary</w:t>
       </w:r>
     </w:p>
+    <w:p>
+      <w:r>
+        <w:lastRenderedPageBreak/>
+        <w:t>Version control (Sürüm kontrolü): A system that tracks and manages changes to code over time.</w:t>
+      </w:r>
+    </w:p>
+    <w:p>
+      <w:r>
+        <w:t>Git (Git): A distributed version control system that is widely used in the computer science industry.</w:t>
+      </w:r>
+    </w:p>
+    <w:p>
+      <w:r>
+        <w:t>Branch (Dal): A separate line of development that is used to separate different stages of development, such as new features, bug fixes, and release candidates.</w:t>
+      </w:r>
+    </w:p>
+    <w:p>
+      <w:r>
+        <w:t>Merging (Birleştirme): The process of merging changes from one branch to another.</w:t>
+      </w:r>
+    </w:p>
+    <w:p>
+      <w:r>
+        <w:t>Merge conflict (Birleştirme çakışması): Conflicts that arise when multiple developers are working on the same codebase.</w:t>
+      </w:r>
+    </w:p>
+    <w:p>
+      <w:r>
+        <w:t>Stash (Saklama): A feature that allows developers to temporarily save changes in a safe place.</w:t>
+      </w:r>
+    </w:p>
+    <w:p>
+      <w:r>
+        <w:t>Revert (Geri alma): The ability to rollback the code to a previous version.</w:t>
+      </w:r>
+    </w:p>
+    <w:p>
+      <w:r>
+        <w:t>Remote repository (Uzak deposu): A centralized repository hosted on a server that is used to collaborate with other developers.</w:t>
+      </w:r>
+    </w:p>
+    <w:p>
+      <w:r>
+        <w:t>Clone (Klon): The process of copying a remote repository to a local machine.</w:t>
+      </w:r>
+    </w:p>
+    <w:p>
+      <w:r>
+        <w:t>Push (Gönder): The process of sending changes from a local machine to a remote repository.</w:t>
+      </w:r>
+    </w:p>
+    <w:p>
+      <w:r>
+        <w:t>Pull (Çek): The process of getting changes from a remote repository to a local machine.</w:t>
+      </w:r>
+    </w:p>
+    <w:p>
+      <w:r>
+        <w:t>Pull request (Pull request): A request for another developer to review and potentially merge changes into a branch.</w:t>
+      </w:r>
+    </w:p>
+    <w:p>
+      <w:pPr>
+        <w:pStyle w:val="altbalk"/>
+      </w:pPr>
+      <w:r>
+        <w:t>Use</w:t>
+      </w:r>
+      <w:r>
+        <w:t xml:space="preserve"> Terms In </w:t>
+      </w:r>
+      <w:r>
+        <w:t>a Sentence</w:t>
+      </w:r>
+    </w:p>
     <w:p/>
     <w:p>
       <w:pPr>
+        <w:jc w:val="left"/>
+      </w:pPr>
+      <w:r>
+        <w:br w:type="page"/>
+      </w:r>
+    </w:p>
+    <w:p>
+      <w:pPr>
+        <w:pStyle w:val="Heading1"/>
+      </w:pPr>
+      <w:bookmarkStart w:id="26" w:name="_Toc124279580"/>
+      <w:r>
+        <w:lastRenderedPageBreak/>
+        <w:t>Devops</w:t>
+      </w:r>
+      <w:bookmarkEnd w:id="26"/>
+    </w:p>
+    <w:p>
+      <w:r>
+        <w:t>DevOps is a set of practices that combines software development and IT operations to increase collaboration, automation and communication. This approach is particularly useful for improving the overall efficiency of software development and delivery.</w:t>
+      </w:r>
+    </w:p>
+    <w:p>
+      <w:r>
+        <w:t>One of the key principles of DevOps is continuous integration (CI). CI is the practice of automating the process of building, testing and deploying code changes. This allows developers to integrate their code changes into the main codebase frequently and identify issues early on. This is accomplished by using a software tool called a "continuous integration server" (CIS). The CIS runs a series of tests against the codebase to ensure it is stable and functional. It can also run other tasks such as code coverage, code quality checks or performance tests.</w:t>
+      </w:r>
+    </w:p>
+    <w:p>
+      <w:r>
+        <w:t>Another important aspect of DevOps is continuous delivery (CD). CD is the practice of automating the process of releasing new code changes to users. This allows developers to release changes as soon as they are ready, rather than waiting for a specific release date. This is accomplished by using a software tool called a "continuous delivery pipeline" (CDP). A CDP is responsible for building and deploying the code changes to different environments such as staging, testing or production. This pipeline typically consists of multiple stages, each one testing and validating the changes before they reach the next stage.</w:t>
+      </w:r>
+    </w:p>
+    <w:p>
+      <w:r>
+        <w:t>Infrastructure as code (IaC) is also an essential concept in DevOps. IaC is the practice of using code to manage and provision infrastructure. This allows developers to version, track and audit their infrastructure changes as well as automate their provisioning, scaling and configuration. Tools like Terraform, CloudFormation and Ansible are widely used for this purpose.</w:t>
+      </w:r>
+    </w:p>
+    <w:p>
+      <w:r>
+        <w:t>Monitoring and logging are also critical for devops. These practices help to collect and analyze data from different components of the system, such as the application, the infrastructure or the network. This data can be used to identify issues and improve system performance. Commonly used tools like Prometheus, Grafana, Elasticsearch and Kibana are used to collect and visualize the data.</w:t>
+      </w:r>
+    </w:p>
+    <w:p>
+      <w:r>
+        <w:t>Overall, DevOps is a powerful approach that can significantly improve the software development process by increasing collaboration, automation and communication among teams. By using techniques like continuous integration, continuous delivery, infrastructure as code, monitoring and logging, developers can improve the overall quality, reliability and efficiency of their software, allowing for faster delivery and better product to the end users.</w:t>
+      </w:r>
+    </w:p>
+    <w:p>
+      <w:pPr>
         <w:pStyle w:val="altbalk"/>
       </w:pPr>
       <w:r>
+        <w:t>Dictionary</w:t>
+      </w:r>
+    </w:p>
+    <w:p>
+      <w:r>
         <w:lastRenderedPageBreak/>
+        <w:t>DevOps (DevOps): A set of practices that combines software development and IT operations to increase collaboration, automation and communication.</w:t>
+      </w:r>
+    </w:p>
+    <w:p>
+      <w:r>
+        <w:t>Continuous Integration (Sürekli Entegrasyon): The practice of automating the process of building, testing and deploying code changes.</w:t>
+      </w:r>
+    </w:p>
+    <w:p>
+      <w:r>
+        <w:t>Continuous Integration Server (Sürekli Entegrasyon Sunucusu) : A software tool used to automate the process of building, testing and deploying code changes.</w:t>
+      </w:r>
+    </w:p>
+    <w:p>
+      <w:r>
+        <w:t>Continuous Delivery (Sürekli Dağıtım): The practice of automating the process of releasing new code changes to users.</w:t>
+      </w:r>
+    </w:p>
+    <w:p>
+      <w:r>
+        <w:t>Continuous Delivery Pipeline (Sürekli Dağıtım Boru hattı) : A software tool used to automate the process of releasing new code changes to users.</w:t>
+      </w:r>
+    </w:p>
+    <w:p>
+      <w:r>
+        <w:t>Infrastructure as code (İnfrastruktur olarak kod): The practice of using code to manage and provision infrastructure.</w:t>
+      </w:r>
+    </w:p>
+    <w:p>
+      <w:r>
+        <w:t>Terraform, CloudFormation, Ansible (Terraform, CloudFormation, Ansible): Tools used for infrastructure as code.</w:t>
+      </w:r>
+    </w:p>
+    <w:p>
+      <w:r>
+        <w:t>Monitoring (izleme): Practice of collecting and analyzing data from different components of the system, such as the application, the infrastructure or the network</w:t>
+      </w:r>
+    </w:p>
+    <w:p>
+      <w:r>
+        <w:t>Logging (Günlük kaydı): Practice of keeping record about an event or an action in a system</w:t>
+      </w:r>
+    </w:p>
+    <w:p>
+      <w:r>
+        <w:t>Prometheus, Grafana, Elasticsearch, Kibana (Prometheus, Grafana, Elasticsearch, Kibana) : Tools used for monitoring and logging.</w:t>
+      </w:r>
+    </w:p>
+    <w:p>
+      <w:pPr>
+        <w:pStyle w:val="altbalk"/>
+      </w:pPr>
+      <w:r>
         <w:t>Use</w:t>
       </w:r>
       <w:r>
@@ -4962,6 +5844,56 @@
         <w:t>a Sentence</w:t>
       </w:r>
     </w:p>
+    <w:p/>
+    <w:p>
+      <w:pPr>
+        <w:jc w:val="left"/>
+      </w:pPr>
+      <w:r>
+        <w:br w:type="page"/>
+      </w:r>
+    </w:p>
+    <w:p>
+      <w:pPr>
+        <w:pStyle w:val="Heading1"/>
+      </w:pPr>
+      <w:bookmarkStart w:id="27" w:name="_Toc124279581"/>
+      <w:r>
+        <w:lastRenderedPageBreak/>
+        <w:t>Natural Language Processing</w:t>
+      </w:r>
+      <w:bookmarkEnd w:id="27"/>
+    </w:p>
+    <w:p>
+      <w:r>
+        <w:t>Natural Language Processing (NLP) is a subfield of Artificial Intelligence that deals with the interaction between computers and human languages. NLP enables computers to understand, interpret and generate human language in a way that can be useful for a variety of tasks, such as speech recognition, machine translation, sentiment analysis and text summarization.</w:t>
+      </w:r>
+    </w:p>
+    <w:p>
+      <w:r>
+        <w:t>One of the fundamental tasks in NLP is "language understanding" which deals with the task of extracting meaning from text. This is typically done by using techniques such as "parsing" and "semantic analysis" . Parsing involves breaking down a text into its constituent parts of speech, such as nouns, verbs, and adjectives, and then organizing them into a tree structure. Semantic analysis, on the other hand, involves understanding the meaning of words in context and determining the relationships between them.</w:t>
+      </w:r>
+    </w:p>
+    <w:p>
+      <w:r>
+        <w:t>Another important task in NLP is "natural language generation" (NLG), which deals with the task of generating text that is grammatically correct and semantically meaningful. This can be done using "template-based" methods or "neural-based" methods. Template-based NLG systems rely on pre-defined templates and rules to generate text, while neural-based NLG systems use deep learning algorithms to generate text.</w:t>
+      </w:r>
+    </w:p>
+    <w:p>
+      <w:r>
+        <w:t>"Speech recognition" is another major task in NLP, which deals with the ability of a computer to understand spoken language. This can be done using "automatic speech recognition" (ASR) systems, which use a combination of signal processing and machine learning algorithms to convert speech into text. ASR systems can be further divided into "small vocabulary" and "large vocabulary" systems. Small vocabulary systems are used for specific tasks such as speech-to-text dictation, while large vocabulary systems are used for more general tasks such as voice-controlled assistants.</w:t>
+      </w:r>
+    </w:p>
+    <w:p>
+      <w:r>
+        <w:t>"Machine translation" is another key task in NLP, which involves translating text from one language to another. Machine translation systems can be divided into two main categories: "rule-based" and "statistical" . Rule-based systems rely on a set of predefined grammar rules and dictionaries to translate text, while statistical systems use large amounts of parallel text data to learn the patterns of translation.</w:t>
+      </w:r>
+    </w:p>
+    <w:p>
+      <w:r>
+        <w:t>Overall, NLP is a growing field that is rapidly advancing, and it has a wide range of applications in various fields. By using techniques such as language understanding, natural language generation, speech recognition, and machine translation, developers can improve the ability of computers to understand and interact with human languages, which leads to a better and more efficient communication between people and machines.</w:t>
+      </w:r>
+    </w:p>
     <w:p>
       <w:pPr>
         <w:pStyle w:val="altbalk"/>
@@ -4970,12 +5902,215 @@
         <w:t>Dictionary</w:t>
       </w:r>
     </w:p>
+    <w:p>
+      <w:r>
+        <w:lastRenderedPageBreak/>
+        <w:t>Natural Language Processing (Doğal Dil İşleme): A subfield of Artificial Intelligence that deals with the interaction between computers and human languages.</w:t>
+      </w:r>
+    </w:p>
+    <w:p>
+      <w:r>
+        <w:t>Language understanding (Dil anlama): The task of extracting meaning from text.</w:t>
+      </w:r>
+    </w:p>
+    <w:p>
+      <w:r>
+        <w:t>Parsing (Ayrıştırma): The process of breaking down text into its constituent parts of speech and organizing them into a tree structure.</w:t>
+      </w:r>
+    </w:p>
+    <w:p>
+      <w:r>
+        <w:t>Semantic analysis (Anlamsal analiz): The process of understanding the meaning of words in context and determining the relationships between them.</w:t>
+      </w:r>
+    </w:p>
+    <w:p>
+      <w:r>
+        <w:t>Natural Language Generation (Doğal Dil Üretimi): The task of generating text that is grammatically correct and semantically meaningful.</w:t>
+      </w:r>
+    </w:p>
+    <w:p>
+      <w:r>
+        <w:t>Template-based (Şablon tabanlı): Method of natural language generation that relies on pre-defined templates and rules to generate text.</w:t>
+      </w:r>
+    </w:p>
+    <w:p>
+      <w:r>
+        <w:t>Neural-based (Sinirsel tabanlı): Method of natural language generation that uses deep learning algorithms to generate text.</w:t>
+      </w:r>
+    </w:p>
+    <w:p>
+      <w:r>
+        <w:t>Speech recognition (Konuşma tanıma): The ability of a computer to understand spoken language.</w:t>
+      </w:r>
+    </w:p>
+    <w:p>
+      <w:r>
+        <w:t>Automatic speech recognition (Otomatik konuşma tanıma): The process of converting speech into text using a combination of signal processing and machine learning algorithms</w:t>
+      </w:r>
+    </w:p>
+    <w:p>
+      <w:r>
+        <w:t>Small vocabulary (Küçük sözlük) : Speech recognition systems for specific tasks such as speech-to-text dictation</w:t>
+      </w:r>
+    </w:p>
+    <w:p>
+      <w:r>
+        <w:t>Large vocabulary (Büyük sözlük) : Speech recognition systems for general tasks such as voice-controlled assistants</w:t>
+      </w:r>
+    </w:p>
+    <w:p>
+      <w:r>
+        <w:t>Machine Translation (Makine Çeviri): The task of translating text from one language to another</w:t>
+      </w:r>
+    </w:p>
+    <w:p>
+      <w:r>
+        <w:t>Rule-based (Kural tabanlı): Machine translation systems that rely on a set of predefined grammar rules and dictionaries to translate text.</w:t>
+      </w:r>
+    </w:p>
+    <w:p>
+      <w:r>
+        <w:t>Statistical (İstatistiksel): Machine translation systems that use large amounts of parallel text data to learn the patterns of translation.</w:t>
+      </w:r>
+    </w:p>
+    <w:p>
+      <w:pPr>
+        <w:pStyle w:val="altbalk"/>
+      </w:pPr>
+      <w:r>
+        <w:t>Use</w:t>
+      </w:r>
+      <w:r>
+        <w:t xml:space="preserve"> Terms In </w:t>
+      </w:r>
+      <w:r>
+        <w:t>a Sentence</w:t>
+      </w:r>
+    </w:p>
     <w:p/>
     <w:p>
       <w:pPr>
+        <w:jc w:val="left"/>
+      </w:pPr>
+      <w:r>
+        <w:br w:type="page"/>
+      </w:r>
+    </w:p>
+    <w:p>
+      <w:pPr>
+        <w:pStyle w:val="Heading1"/>
+      </w:pPr>
+      <w:bookmarkStart w:id="28" w:name="_Toc124279582"/>
+      <w:r>
+        <w:lastRenderedPageBreak/>
+        <w:t>Web Browser</w:t>
+      </w:r>
+      <w:bookmarkEnd w:id="28"/>
+    </w:p>
+    <w:p>
+      <w:r>
+        <w:t>A web browser is a software application that allows users to access and navigate the internet. A web browser can access web pages on the internet and display them on the user's computer. There are many different web browsers available, including Chrome, Firefox, Safari, Edge, and Opera.</w:t>
+      </w:r>
+    </w:p>
+    <w:p>
+      <w:r>
+        <w:t>The web browser uses a technology called the "Hypertext Transfer Protocol" (HTTP) to communicate with web servers and retrieve web pages. When a user enters a URL, the browser sends an HTTP request to the web server, which then sends an HTTP response containing the requested web page.</w:t>
+      </w:r>
+    </w:p>
+    <w:p>
+      <w:r>
+        <w:t>The web browser then renders the HTML, or "Hypertext Markup Language," which is used to create the structure and layout of web pages. HTML is composed of a series of "elements" which are represented by tags, and can include text, images, and other media. The browser also interprets and renders other types of web page files such as CSS (Cascading Style Sheets) and JavaScript.</w:t>
+      </w:r>
+    </w:p>
+    <w:p>
+      <w:r>
+        <w:t>CSS is used to separate the presentation of web pages from their content and it is responsible for layout, styling and controlling the visual aspects of web pages. JavaScript, on the other hand, is a programming language that allows developers to create interactive and dynamic web pages by adding logic and behavior to the pages.</w:t>
+      </w:r>
+    </w:p>
+    <w:p>
+      <w:r>
+        <w:t>"Cookies" are small data files that are stored by the browser on the user's computer. They are used to remember user preferences, login information, and browsing history. Cookies are often used to personalize the user experience and provide a more seamless browsing experience.</w:t>
+      </w:r>
+    </w:p>
+    <w:p>
+      <w:r>
+        <w:t>Another key component of web browsers is the "address bar" also known as "location bar" or "URL bar". It is a text field that allows the user to type a URL or a search term. As the user types, the browser will automatically search for the typed text in the history and the bookmarks.</w:t>
+      </w:r>
+    </w:p>
+    <w:p>
+      <w:r>
+        <w:t>"Bookmarks" or "Favorites" are another commonly used feature that allows the user to save their favorite websites for easy access later. The bookmarks are usually stored in the browser and can be accessed easily and quickly.</w:t>
+      </w:r>
+    </w:p>
+    <w:p>
+      <w:r>
+        <w:t>Overall, a web browser is a powerful tool that allows users to access and navigate the internet. By using technologies like HTTP, HTML, CSS and JavaScript, and by utilizing features like cookies, the address bar and bookmarks, web browsers make it easy for users to access the wealth of information available on the internet and provide a smooth and efficient user experience.</w:t>
+      </w:r>
+    </w:p>
+    <w:p>
+      <w:pPr>
         <w:pStyle w:val="altbalk"/>
       </w:pPr>
       <w:r>
+        <w:t>Dictionary</w:t>
+      </w:r>
+    </w:p>
+    <w:p>
+      <w:r>
+        <w:lastRenderedPageBreak/>
+        <w:t>Web browser (Web tarayıcısı): A software application that allows users to access and navigate the internet.</w:t>
+      </w:r>
+    </w:p>
+    <w:p>
+      <w:r>
+        <w:t>Hypertext Transfer Protocol (Hipermetin Aktarım Protokolü): Technology used by web browsers to communicate with web servers and retrieve web pages</w:t>
+      </w:r>
+    </w:p>
+    <w:p>
+      <w:r>
+        <w:t>URL (Web adresi): A unique address that is used to identify a resource on the internet.</w:t>
+      </w:r>
+    </w:p>
+    <w:p>
+      <w:r>
+        <w:t>HTML (Hipermetin İşaretleme Dili): A markup language used to create the structure and layout of web pages.</w:t>
+      </w:r>
+    </w:p>
+    <w:p>
+      <w:r>
+        <w:t>Element (Öğe): A part of a web page represented by a tag and it can include text, images, and other media.</w:t>
+      </w:r>
+    </w:p>
+    <w:p>
+      <w:r>
+        <w:t>CSS (Cascading Style Sheets) : A style sheet language that is used to separate the presentation of web pages from their content and it is responsible for layout, styling and controlling the visual aspects of web pages.</w:t>
+      </w:r>
+    </w:p>
+    <w:p>
+      <w:r>
+        <w:t>JavaScript (JavaScript): A programming language that allows developers to create interactive and dynamic web pages by adding logic and behavior to the pages.</w:t>
+      </w:r>
+    </w:p>
+    <w:p>
+      <w:r>
+        <w:t>Cookies (Çerezler): Small data files that are stored by the browser on the user's computer and they are used to remember user preferences, login information, and browsing history.</w:t>
+      </w:r>
+    </w:p>
+    <w:p>
+      <w:r>
+        <w:t>Address bar (Adres çubuğu): A text field that allows the user to type a URL or a search term.</w:t>
+      </w:r>
+    </w:p>
+    <w:p>
+      <w:r>
+        <w:t>Bookmarks (Sık kullanılanlar): A feature that allows the user to save their favorite websites for easy access later.</w:t>
+      </w:r>
+    </w:p>
+    <w:p>
+      <w:pPr>
+        <w:pStyle w:val="altbalk"/>
+      </w:pPr>
+      <w:r>
         <w:t>Use</w:t>
       </w:r>
       <w:r>
@@ -4985,6 +6120,88 @@
         <w:t>a Sentence</w:t>
       </w:r>
     </w:p>
+    <w:p/>
+    <w:p>
+      <w:pPr>
+        <w:jc w:val="left"/>
+      </w:pPr>
+      <w:r>
+        <w:br w:type="page"/>
+      </w:r>
+    </w:p>
+    <w:p>
+      <w:pPr>
+        <w:pStyle w:val="Heading1"/>
+      </w:pPr>
+      <w:bookmarkStart w:id="29" w:name="_Toc124279583"/>
+      <w:r>
+        <w:lastRenderedPageBreak/>
+        <w:t>Communication</w:t>
+      </w:r>
+      <w:bookmarkEnd w:id="29"/>
+    </w:p>
+    <w:p>
+      <w:r>
+        <w:t>Computers are able to communicate with each other through various networking protocols and technologies. The most fundamental of these is the "Transmission Control Protocol/Internet Protocol" (TCP/IP) suite, which is the foundation of all internet communication.</w:t>
+      </w:r>
+    </w:p>
+    <w:p>
+      <w:r>
+        <w:t>TCP/IP is a set of protocols that are used to transmit data over a network. TCP, or Transmission Control Protocol, is responsible for establishing a reliable connection between two computers and ensuring that data is transferred in the correct order. IP, or Internet Protocol, is responsible for addressing and routing the data packets to their correct destination.</w:t>
+      </w:r>
+    </w:p>
+    <w:p>
+      <w:r>
+        <w:t>One of the key technologies used for computer communication is "Ethernet." Ethernet is a standard for connecting computers and other devices to a network using physical cables, such as CAT5 or CAT6. Ethernet is a "local area network" (LAN) technology that allows devices to communicate with each other over short distances.</w:t>
+      </w:r>
+    </w:p>
+    <w:p>
+      <w:r>
+        <w:t>"Wi-Fi" is another technology used for computer communication. Wi-Fi is a wireless LAN technology that allows devices to communicate with each other without the need for physical cables. Wi-Fi uses radio waves to transmit data, and it is based on the IEEE 802.11 standard.</w:t>
+      </w:r>
+    </w:p>
+    <w:p>
+      <w:r>
+        <w:t>"TCP/IP" communication also includes the routing of data packets to its destination. To achieve this routing process, routers are used. A router is a device that connects two or more networks together and directs the data packets to their correct destination. Routers use routing tables, which contain information about the various networks they are connected to, to determine the best path for data packets to take.</w:t>
+      </w:r>
+    </w:p>
+    <w:p>
+      <w:r>
+        <w:t>Another important concept in networking is the "TCP/IP model" . This model is a conceptual framework that defines how data is transmitted over a network. It is divided into four layers:</w:t>
+      </w:r>
+      <w:r>
+        <w:t xml:space="preserve"> </w:t>
+      </w:r>
+      <w:r>
+        <w:t>the "Application Layer", the "Transport Layer", the "Internet Layer" and the "Link Layer".</w:t>
+      </w:r>
+    </w:p>
+    <w:p>
+      <w:r>
+        <w:t>The Application Layer is the highest level of the TCP/IP model and it is the interface between the network and the applications that use the network. Examples of applications at this layer are HTTP, FTP and SSH. These applications use the lower layers of the TCP/IP model to transmit and receive data.</w:t>
+      </w:r>
+    </w:p>
+    <w:p>
+      <w:r>
+        <w:t>The Transport Layer is responsible for providing reliable, end-to-end communication between applications on different devices. The most common transport protocol used at this layer is TCP, which ensures that data packets are delivered to their destination in the correct order and retransmits packets that are lost during transmission.</w:t>
+      </w:r>
+    </w:p>
+    <w:p>
+      <w:r>
+        <w:lastRenderedPageBreak/>
+        <w:t>The Internet Layer is responsible for routing the data packets to their destination. It uses the IP protocol to address and route the packets, and it is also responsible for fragmenting large packets into smaller ones for transmission.</w:t>
+      </w:r>
+    </w:p>
+    <w:p>
+      <w:r>
+        <w:t>The Link Layer is the lowest level of the TCP/IP model and it is responsible for transmitting data over the physical network. This layer defines the rules for accessing the network media, such as Ethernet, and for placing data packets onto the network media for transmission.</w:t>
+      </w:r>
+    </w:p>
+    <w:p>
+      <w:r>
+        <w:t>In addition to these technologies, there are other technologies and protocols used for computer communication such as "Virtual Private Networks" (VPNs), which allow devices to securely communicate over a public network, and "Domain Name System" (DNS) which is responsible for converting human-friendly domain names into IP addresses.</w:t>
+      </w:r>
+    </w:p>
     <w:p>
       <w:pPr>
         <w:pStyle w:val="altbalk"/>
@@ -4993,80 +6210,91 @@
         <w:t>Dictionary</w:t>
       </w:r>
     </w:p>
+    <w:p>
+      <w:r>
+        <w:t>Transmission Control Protocol/Internet Protocol (TCP/IP): A set of protocols that are used to transmit data over a network.</w:t>
+      </w:r>
+    </w:p>
+    <w:p>
+      <w:r>
+        <w:t>TCP (Transmission Control Protocol): A protocol responsible for establishing a reliable connection between two computers and ensuring that data is transferred in the correct order.</w:t>
+      </w:r>
+    </w:p>
+    <w:p>
+      <w:r>
+        <w:t>IP (Internet Protocol): A protocol responsible for addressing and routing the data packets to their correct destination.</w:t>
+      </w:r>
+    </w:p>
+    <w:p>
+      <w:r>
+        <w:t>Ethernet (Ethernet): A standard for connecting computers and other devices to a network using physical cables.</w:t>
+      </w:r>
+    </w:p>
+    <w:p>
+      <w:r>
+        <w:t>Local Area Network (LAN): A type of computer network that allows devices to communicate with each other over short distances.</w:t>
+      </w:r>
+    </w:p>
+    <w:p>
+      <w:r>
+        <w:t>Wi-Fi (Wi-Fi): A wireless LAN technology that allows devices to communicate with each other without the need for physical cables.</w:t>
+      </w:r>
+    </w:p>
+    <w:p>
+      <w:r>
+        <w:t>Router (Yönlendirici): A device that connects two or more networks together and directs the data packets to their correct destination.</w:t>
+      </w:r>
+    </w:p>
+    <w:p>
+      <w:r>
+        <w:t>Routing table (Yönlendirme tablosu): A table in a router that contains information about the various networks it is connected to, used to determine the best path for data packets to take.</w:t>
+      </w:r>
+    </w:p>
+    <w:p>
+      <w:r>
+        <w:t>TCP/IP model (TCP/IP modeli): A conceptual framework that defines how data is transmitted over a network and it is divided into four layers: Application Layer, Transport Layer, Internet Layer, and Link Layer.</w:t>
+      </w:r>
+    </w:p>
+    <w:p>
+      <w:r>
+        <w:lastRenderedPageBreak/>
+        <w:t>Virtual Private Networks (VPN): Allows devices to securely communicate over a public network.</w:t>
+      </w:r>
+    </w:p>
+    <w:p>
+      <w:r>
+        <w:t>Domain Name System (DNS): A system responsible for converting human-friendly domain names into IP addresses.</w:t>
+      </w:r>
+    </w:p>
+    <w:p>
+      <w:pPr>
+        <w:pStyle w:val="altbalk"/>
+      </w:pPr>
+      <w:r>
+        <w:t>Use</w:t>
+      </w:r>
+      <w:r>
+        <w:t xml:space="preserve"> Terms In </w:t>
+      </w:r>
+      <w:r>
+        <w:t>a Sentence</w:t>
+      </w:r>
+    </w:p>
     <w:p/>
     <w:p>
       <w:pPr>
-        <w:pStyle w:val="altbalk"/>
-      </w:pPr>
-      <w:r>
-        <w:t>Use</w:t>
-      </w:r>
-      <w:r>
-        <w:t xml:space="preserve"> Terms In </w:t>
-      </w:r>
-      <w:r>
-        <w:t>a Sentence</w:t>
-      </w:r>
-    </w:p>
-    <w:p>
-      <w:pPr>
-        <w:pStyle w:val="altbalk"/>
-      </w:pPr>
-      <w:r>
-        <w:t>Dictionary</w:t>
-      </w:r>
-    </w:p>
-    <w:p/>
-    <w:p>
-      <w:pPr>
-        <w:pStyle w:val="altbalk"/>
-      </w:pPr>
-      <w:r>
-        <w:t>Use</w:t>
-      </w:r>
-      <w:r>
-        <w:t xml:space="preserve"> Terms In </w:t>
-      </w:r>
-      <w:r>
-        <w:t>a Sentence</w:t>
-      </w:r>
-    </w:p>
-    <w:p>
-      <w:pPr>
-        <w:pStyle w:val="altbalk"/>
-      </w:pPr>
-      <w:r>
-        <w:t>Dictionary</w:t>
-      </w:r>
-    </w:p>
-    <w:p/>
-    <w:p>
-      <w:pPr>
-        <w:pStyle w:val="altbalk"/>
-      </w:pPr>
-      <w:r>
-        <w:t>Use</w:t>
-      </w:r>
-      <w:r>
-        <w:t xml:space="preserve"> Terms In </w:t>
-      </w:r>
-      <w:r>
-        <w:t>a Sentence</w:t>
-      </w:r>
-    </w:p>
-    <w:p>
-      <w:pPr>
-        <w:pStyle w:val="altbalk"/>
-      </w:pPr>
-    </w:p>
-    <w:p>
-      <w:pPr>
-        <w:pStyle w:val="altbalk"/>
-      </w:pPr>
-    </w:p>
-    <w:p/>
-    <w:p>
-      <w:r>
+        <w:jc w:val="left"/>
+      </w:pPr>
+      <w:r>
+        <w:br w:type="page"/>
+      </w:r>
+    </w:p>
+    <w:p>
+      <w:pPr>
+        <w:jc w:val="center"/>
+      </w:pPr>
+      <w:r>
+        <w:lastRenderedPageBreak/>
         <w:t>END</w:t>
       </w:r>
       <w:bookmarkEnd w:id="0"/>
@@ -5129,7 +6357,7 @@
       <w:rPr>
         <w:noProof/>
       </w:rPr>
-      <w:t>54</w:t>
+      <w:t>5</w:t>
     </w:r>
     <w:r>
       <w:fldChar w:fldCharType="end"/>
@@ -7756,7 +8984,7 @@
 </file>
 
 <file path=customXml/itemProps1.xml><?xml version="1.0" encoding="utf-8"?>
-<ds:datastoreItem xmlns:ds="http://schemas.openxmlformats.org/officeDocument/2006/customXml" ds:itemID="{570EE0AC-5E51-4726-A779-99711EBDE184}">
+<ds:datastoreItem xmlns:ds="http://schemas.openxmlformats.org/officeDocument/2006/customXml" ds:itemID="{41F5BD63-0BDE-4FDD-9D5C-BEFF12251FDF}">
   <ds:schemaRefs>
     <ds:schemaRef ds:uri="http://schemas.openxmlformats.org/officeDocument/2006/bibliography"/>
   </ds:schemaRefs>

</xml_diff>